<commit_message>
correxión de error Microsoft.Diagnostic.Tracing.EventSource
</commit_message>
<xml_diff>
--- a/_EventSourceUsersGuide.docx
+++ b/_EventSourceUsersGuide.docx
@@ -67,7 +67,7 @@
           <w:r>
             <w:fldChar w:fldCharType="separate"/>
           </w:r>
-          <w:hyperlink w:anchor="_Toc372973679" w:history="1">
+          <w:hyperlink w:anchor="_Toc419700578" w:history="1">
             <w:r>
               <w:rPr>
                 <w:rStyle w:val="Hyperlink"/>
@@ -94,7 +94,7 @@
                 <w:noProof/>
                 <w:webHidden/>
               </w:rPr>
-              <w:instrText xml:space="preserve"> PAGEREF _Toc372973679 \h </w:instrText>
+              <w:instrText xml:space="preserve"> PAGEREF _Toc419700578 \h </w:instrText>
             </w:r>
             <w:r>
               <w:rPr>
@@ -114,7 +114,7 @@
                 <w:noProof/>
                 <w:webHidden/>
               </w:rPr>
-              <w:t>2</w:t>
+              <w:t>1</w:t>
             </w:r>
             <w:r>
               <w:rPr>
@@ -136,7 +136,7 @@
               <w:noProof/>
             </w:rPr>
           </w:pPr>
-          <w:hyperlink w:anchor="_Toc372973680" w:history="1">
+          <w:hyperlink w:anchor="_Toc419700579" w:history="1">
             <w:r>
               <w:rPr>
                 <w:rStyle w:val="Hyperlink"/>
@@ -163,7 +163,7 @@
                 <w:noProof/>
                 <w:webHidden/>
               </w:rPr>
-              <w:instrText xml:space="preserve"> PAGEREF _Toc372973680 \h </w:instrText>
+              <w:instrText xml:space="preserve"> PAGEREF _Toc419700579 \h </w:instrText>
             </w:r>
             <w:r>
               <w:rPr>
@@ -183,7 +183,7 @@
                 <w:noProof/>
                 <w:webHidden/>
               </w:rPr>
-              <w:t>2</w:t>
+              <w:t>1</w:t>
             </w:r>
             <w:r>
               <w:rPr>
@@ -205,7 +205,7 @@
               <w:noProof/>
             </w:rPr>
           </w:pPr>
-          <w:hyperlink w:anchor="_Toc372973681" w:history="1">
+          <w:hyperlink w:anchor="_Toc419700580" w:history="1">
             <w:r>
               <w:rPr>
                 <w:rStyle w:val="Hyperlink"/>
@@ -232,7 +232,7 @@
                 <w:noProof/>
                 <w:webHidden/>
               </w:rPr>
-              <w:instrText xml:space="preserve"> PAGEREF _Toc372973681 \h </w:instrText>
+              <w:instrText xml:space="preserve"> PAGEREF _Toc419700580 \h </w:instrText>
             </w:r>
             <w:r>
               <w:rPr>
@@ -252,7 +252,7 @@
                 <w:noProof/>
                 <w:webHidden/>
               </w:rPr>
-              <w:t>3</w:t>
+              <w:t>1</w:t>
             </w:r>
             <w:r>
               <w:rPr>
@@ -274,7 +274,7 @@
               <w:noProof/>
             </w:rPr>
           </w:pPr>
-          <w:hyperlink w:anchor="_Toc372973682" w:history="1">
+          <w:hyperlink w:anchor="_Toc419700581" w:history="1">
             <w:r>
               <w:rPr>
                 <w:rStyle w:val="Hyperlink"/>
@@ -301,7 +301,7 @@
                 <w:noProof/>
                 <w:webHidden/>
               </w:rPr>
-              <w:instrText xml:space="preserve"> PAGEREF _Toc372973682 \h </w:instrText>
+              <w:instrText xml:space="preserve"> PAGEREF _Toc419700581 \h </w:instrText>
             </w:r>
             <w:r>
               <w:rPr>
@@ -321,7 +321,7 @@
                 <w:noProof/>
                 <w:webHidden/>
               </w:rPr>
-              <w:t>3</w:t>
+              <w:t>1</w:t>
             </w:r>
             <w:r>
               <w:rPr>
@@ -343,7 +343,7 @@
               <w:noProof/>
             </w:rPr>
           </w:pPr>
-          <w:hyperlink w:anchor="_Toc372973683" w:history="1">
+          <w:hyperlink w:anchor="_Toc419700582" w:history="1">
             <w:r>
               <w:rPr>
                 <w:rStyle w:val="Hyperlink"/>
@@ -370,7 +370,7 @@
                 <w:noProof/>
                 <w:webHidden/>
               </w:rPr>
-              <w:instrText xml:space="preserve"> PAGEREF _Toc372973683 \h </w:instrText>
+              <w:instrText xml:space="preserve"> PAGEREF _Toc419700582 \h </w:instrText>
             </w:r>
             <w:r>
               <w:rPr>
@@ -390,7 +390,7 @@
                 <w:noProof/>
                 <w:webHidden/>
               </w:rPr>
-              <w:t>4</w:t>
+              <w:t>1</w:t>
             </w:r>
             <w:r>
               <w:rPr>
@@ -412,7 +412,7 @@
               <w:noProof/>
             </w:rPr>
           </w:pPr>
-          <w:hyperlink w:anchor="_Toc372973684" w:history="1">
+          <w:hyperlink w:anchor="_Toc419700583" w:history="1">
             <w:r>
               <w:rPr>
                 <w:rStyle w:val="Hyperlink"/>
@@ -439,7 +439,7 @@
                 <w:noProof/>
                 <w:webHidden/>
               </w:rPr>
-              <w:instrText xml:space="preserve"> PAGEREF _Toc372973684 \h </w:instrText>
+              <w:instrText xml:space="preserve"> PAGEREF _Toc419700583 \h </w:instrText>
             </w:r>
             <w:r>
               <w:rPr>
@@ -459,7 +459,7 @@
                 <w:noProof/>
                 <w:webHidden/>
               </w:rPr>
-              <w:t>5</w:t>
+              <w:t>1</w:t>
             </w:r>
             <w:r>
               <w:rPr>
@@ -481,7 +481,7 @@
               <w:noProof/>
             </w:rPr>
           </w:pPr>
-          <w:hyperlink w:anchor="_Toc372973685" w:history="1">
+          <w:hyperlink w:anchor="_Toc419700584" w:history="1">
             <w:r>
               <w:rPr>
                 <w:rStyle w:val="Hyperlink"/>
@@ -508,7 +508,7 @@
                 <w:noProof/>
                 <w:webHidden/>
               </w:rPr>
-              <w:instrText xml:space="preserve"> PAGEREF _Toc372973685 \h </w:instrText>
+              <w:instrText xml:space="preserve"> PAGEREF _Toc419700584 \h </w:instrText>
             </w:r>
             <w:r>
               <w:rPr>
@@ -528,7 +528,7 @@
                 <w:noProof/>
                 <w:webHidden/>
               </w:rPr>
-              <w:t>5</w:t>
+              <w:t>1</w:t>
             </w:r>
             <w:r>
               <w:rPr>
@@ -550,13 +550,13 @@
               <w:noProof/>
             </w:rPr>
           </w:pPr>
-          <w:hyperlink w:anchor="_Toc372973686" w:history="1">
+          <w:hyperlink w:anchor="_Toc419700585" w:history="1">
             <w:r>
               <w:rPr>
                 <w:rStyle w:val="Hyperlink"/>
                 <w:noProof/>
               </w:rPr>
-              <w:t>Typical Customizations</w:t>
+              <w:t>Rules for defining ETW Event Methods</w:t>
             </w:r>
             <w:r>
               <w:rPr>
@@ -577,7 +577,7 @@
                 <w:noProof/>
                 <w:webHidden/>
               </w:rPr>
-              <w:instrText xml:space="preserve"> PAGEREF _Toc372973686 \h </w:instrText>
+              <w:instrText xml:space="preserve"> PAGEREF _Toc419700585 \h </w:instrText>
             </w:r>
             <w:r>
               <w:rPr>
@@ -597,7 +597,7 @@
                 <w:noProof/>
                 <w:webHidden/>
               </w:rPr>
-              <w:t>5</w:t>
+              <w:t>1</w:t>
             </w:r>
             <w:r>
               <w:rPr>
@@ -619,13 +619,13 @@
               <w:noProof/>
             </w:rPr>
           </w:pPr>
-          <w:hyperlink w:anchor="_Toc372973687" w:history="1">
+          <w:hyperlink w:anchor="_Toc419700586" w:history="1">
             <w:r>
               <w:rPr>
                 <w:rStyle w:val="Hyperlink"/>
                 <w:noProof/>
               </w:rPr>
-              <w:t>Optimizing Performance for High Volume Events</w:t>
+              <w:t>Typical Customizations</w:t>
             </w:r>
             <w:r>
               <w:rPr>
@@ -646,7 +646,7 @@
                 <w:noProof/>
                 <w:webHidden/>
               </w:rPr>
-              <w:instrText xml:space="preserve"> PAGEREF _Toc372973687 \h </w:instrText>
+              <w:instrText xml:space="preserve"> PAGEREF _Toc419700586 \h </w:instrText>
             </w:r>
             <w:r>
               <w:rPr>
@@ -666,7 +666,7 @@
                 <w:noProof/>
                 <w:webHidden/>
               </w:rPr>
-              <w:t>6</w:t>
+              <w:t>1</w:t>
             </w:r>
             <w:r>
               <w:rPr>
@@ -688,13 +688,13 @@
               <w:noProof/>
             </w:rPr>
           </w:pPr>
-          <w:hyperlink w:anchor="_Toc372973688" w:history="1">
+          <w:hyperlink w:anchor="_Toc419700587" w:history="1">
             <w:r>
               <w:rPr>
                 <w:rStyle w:val="Hyperlink"/>
                 <w:noProof/>
               </w:rPr>
-              <w:t>Localization</w:t>
+              <w:t>Optimizing Performance for High Volume Events</w:t>
             </w:r>
             <w:r>
               <w:rPr>
@@ -715,7 +715,7 @@
                 <w:noProof/>
                 <w:webHidden/>
               </w:rPr>
-              <w:instrText xml:space="preserve"> PAGEREF _Toc372973688 \h </w:instrText>
+              <w:instrText xml:space="preserve"> PAGEREF _Toc419700587 \h </w:instrText>
             </w:r>
             <w:r>
               <w:rPr>
@@ -735,7 +735,7 @@
                 <w:noProof/>
                 <w:webHidden/>
               </w:rPr>
-              <w:t>7</w:t>
+              <w:t>1</w:t>
             </w:r>
             <w:r>
               <w:rPr>
@@ -757,13 +757,13 @@
               <w:noProof/>
             </w:rPr>
           </w:pPr>
-          <w:hyperlink w:anchor="_Toc372973689" w:history="1">
+          <w:hyperlink w:anchor="_Toc419700588" w:history="1">
             <w:r>
               <w:rPr>
                 <w:rStyle w:val="Hyperlink"/>
                 <w:noProof/>
               </w:rPr>
-              <w:t>Activity Tracing Support</w:t>
+              <w:t>Versioning of Your EventSource Events (Maintaining compatibility while your telemetry evolves)</w:t>
             </w:r>
             <w:r>
               <w:rPr>
@@ -784,7 +784,7 @@
                 <w:noProof/>
                 <w:webHidden/>
               </w:rPr>
-              <w:instrText xml:space="preserve"> PAGEREF _Toc372973689 \h </w:instrText>
+              <w:instrText xml:space="preserve"> PAGEREF _Toc419700588 \h </w:instrText>
             </w:r>
             <w:r>
               <w:rPr>
@@ -804,7 +804,143 @@
                 <w:noProof/>
                 <w:webHidden/>
               </w:rPr>
-              <w:t>8</w:t>
+              <w:t>1</w:t>
+            </w:r>
+            <w:r>
+              <w:rPr>
+                <w:noProof/>
+                <w:webHidden/>
+              </w:rPr>
+              <w:fldChar w:fldCharType="end"/>
+            </w:r>
+          </w:hyperlink>
+        </w:p>
+        <w:p>
+          <w:pPr>
+            <w:pStyle w:val="TOC3"/>
+            <w:tabs>
+              <w:tab w:val="right" w:leader="dot" w:pos="9350"/>
+            </w:tabs>
+            <w:rPr>
+              <w:noProof/>
+            </w:rPr>
+          </w:pPr>
+          <w:hyperlink w:anchor="_Toc419700589" w:history="1">
+            <w:r>
+              <w:rPr>
+                <w:rStyle w:val="Hyperlink"/>
+                <w:noProof/>
+              </w:rPr>
+              <w:t>The Short Answer: Follow these rules</w:t>
+            </w:r>
+            <w:r>
+              <w:rPr>
+                <w:noProof/>
+                <w:webHidden/>
+              </w:rPr>
+              <w:tab/>
+            </w:r>
+            <w:r>
+              <w:rPr>
+                <w:noProof/>
+                <w:webHidden/>
+              </w:rPr>
+              <w:fldChar w:fldCharType="begin"/>
+            </w:r>
+            <w:r>
+              <w:rPr>
+                <w:noProof/>
+                <w:webHidden/>
+              </w:rPr>
+              <w:instrText xml:space="preserve"> PAGEREF _Toc419700589 \h </w:instrText>
+            </w:r>
+            <w:r>
+              <w:rPr>
+                <w:noProof/>
+                <w:webHidden/>
+              </w:rPr>
+            </w:r>
+            <w:r>
+              <w:rPr>
+                <w:noProof/>
+                <w:webHidden/>
+              </w:rPr>
+              <w:fldChar w:fldCharType="separate"/>
+            </w:r>
+            <w:r>
+              <w:rPr>
+                <w:noProof/>
+                <w:webHidden/>
+              </w:rPr>
+              <w:t>1</w:t>
+            </w:r>
+            <w:r>
+              <w:rPr>
+                <w:noProof/>
+                <w:webHidden/>
+              </w:rPr>
+              <w:fldChar w:fldCharType="end"/>
+            </w:r>
+          </w:hyperlink>
+        </w:p>
+        <w:p>
+          <w:pPr>
+            <w:pStyle w:val="TOC3"/>
+            <w:tabs>
+              <w:tab w:val="right" w:leader="dot" w:pos="9350"/>
+            </w:tabs>
+            <w:rPr>
+              <w:noProof/>
+            </w:rPr>
+          </w:pPr>
+          <w:hyperlink w:anchor="_Toc419700590" w:history="1">
+            <w:r>
+              <w:rPr>
+                <w:rStyle w:val="Hyperlink"/>
+                <w:noProof/>
+              </w:rPr>
+              <w:t>The Long Answer: Exactly why the Short Answer rules are Good.</w:t>
+            </w:r>
+            <w:r>
+              <w:rPr>
+                <w:noProof/>
+                <w:webHidden/>
+              </w:rPr>
+              <w:tab/>
+            </w:r>
+            <w:r>
+              <w:rPr>
+                <w:noProof/>
+                <w:webHidden/>
+              </w:rPr>
+              <w:fldChar w:fldCharType="begin"/>
+            </w:r>
+            <w:r>
+              <w:rPr>
+                <w:noProof/>
+                <w:webHidden/>
+              </w:rPr>
+              <w:instrText xml:space="preserve"> PAGEREF _Toc419700590 \h </w:instrText>
+            </w:r>
+            <w:r>
+              <w:rPr>
+                <w:noProof/>
+                <w:webHidden/>
+              </w:rPr>
+            </w:r>
+            <w:r>
+              <w:rPr>
+                <w:noProof/>
+                <w:webHidden/>
+              </w:rPr>
+              <w:fldChar w:fldCharType="separate"/>
+            </w:r>
+            <w:r>
+              <w:rPr>
+                <w:noProof/>
+                <w:webHidden/>
+              </w:rPr>
+              <w:t>1</w:t>
             </w:r>
             <w:r>
               <w:rPr>
@@ -826,13 +962,13 @@
               <w:noProof/>
             </w:rPr>
           </w:pPr>
-          <w:hyperlink w:anchor="_Toc372973690" w:history="1">
+          <w:hyperlink w:anchor="_Toc419700591" w:history="1">
             <w:r>
               <w:rPr>
                 <w:rStyle w:val="Hyperlink"/>
                 <w:noProof/>
               </w:rPr>
-              <w:t>Static and Dynamic Registration</w:t>
+              <w:t>Advanced Customizations</w:t>
             </w:r>
             <w:r>
               <w:rPr>
@@ -853,7 +989,7 @@
                 <w:noProof/>
                 <w:webHidden/>
               </w:rPr>
-              <w:instrText xml:space="preserve"> PAGEREF _Toc372973690 \h </w:instrText>
+              <w:instrText xml:space="preserve"> PAGEREF _Toc419700591 \h </w:instrText>
             </w:r>
             <w:r>
               <w:rPr>
@@ -873,7 +1009,143 @@
                 <w:noProof/>
                 <w:webHidden/>
               </w:rPr>
-              <w:t>8</w:t>
+              <w:t>1</w:t>
+            </w:r>
+            <w:r>
+              <w:rPr>
+                <w:noProof/>
+                <w:webHidden/>
+              </w:rPr>
+              <w:fldChar w:fldCharType="end"/>
+            </w:r>
+          </w:hyperlink>
+        </w:p>
+        <w:p>
+          <w:pPr>
+            <w:pStyle w:val="TOC3"/>
+            <w:tabs>
+              <w:tab w:val="right" w:leader="dot" w:pos="9350"/>
+            </w:tabs>
+            <w:rPr>
+              <w:noProof/>
+            </w:rPr>
+          </w:pPr>
+          <w:hyperlink w:anchor="_Toc419700592" w:history="1">
+            <w:r>
+              <w:rPr>
+                <w:rStyle w:val="Hyperlink"/>
+                <w:noProof/>
+              </w:rPr>
+              <w:t>EventSource Types Implementing Interfaces</w:t>
+            </w:r>
+            <w:r>
+              <w:rPr>
+                <w:noProof/>
+                <w:webHidden/>
+              </w:rPr>
+              <w:tab/>
+            </w:r>
+            <w:r>
+              <w:rPr>
+                <w:noProof/>
+                <w:webHidden/>
+              </w:rPr>
+              <w:fldChar w:fldCharType="begin"/>
+            </w:r>
+            <w:r>
+              <w:rPr>
+                <w:noProof/>
+                <w:webHidden/>
+              </w:rPr>
+              <w:instrText xml:space="preserve"> PAGEREF _Toc419700592 \h </w:instrText>
+            </w:r>
+            <w:r>
+              <w:rPr>
+                <w:noProof/>
+                <w:webHidden/>
+              </w:rPr>
+            </w:r>
+            <w:r>
+              <w:rPr>
+                <w:noProof/>
+                <w:webHidden/>
+              </w:rPr>
+              <w:fldChar w:fldCharType="separate"/>
+            </w:r>
+            <w:r>
+              <w:rPr>
+                <w:noProof/>
+                <w:webHidden/>
+              </w:rPr>
+              <w:t>1</w:t>
+            </w:r>
+            <w:r>
+              <w:rPr>
+                <w:noProof/>
+                <w:webHidden/>
+              </w:rPr>
+              <w:fldChar w:fldCharType="end"/>
+            </w:r>
+          </w:hyperlink>
+        </w:p>
+        <w:p>
+          <w:pPr>
+            <w:pStyle w:val="TOC3"/>
+            <w:tabs>
+              <w:tab w:val="right" w:leader="dot" w:pos="9350"/>
+            </w:tabs>
+            <w:rPr>
+              <w:noProof/>
+            </w:rPr>
+          </w:pPr>
+          <w:hyperlink w:anchor="_Toc419700593" w:history="1">
+            <w:r>
+              <w:rPr>
+                <w:rStyle w:val="Hyperlink"/>
+                <w:noProof/>
+              </w:rPr>
+              <w:t>EventSource Class Hierarchies</w:t>
+            </w:r>
+            <w:r>
+              <w:rPr>
+                <w:noProof/>
+                <w:webHidden/>
+              </w:rPr>
+              <w:tab/>
+            </w:r>
+            <w:r>
+              <w:rPr>
+                <w:noProof/>
+                <w:webHidden/>
+              </w:rPr>
+              <w:fldChar w:fldCharType="begin"/>
+            </w:r>
+            <w:r>
+              <w:rPr>
+                <w:noProof/>
+                <w:webHidden/>
+              </w:rPr>
+              <w:instrText xml:space="preserve"> PAGEREF _Toc419700593 \h </w:instrText>
+            </w:r>
+            <w:r>
+              <w:rPr>
+                <w:noProof/>
+                <w:webHidden/>
+              </w:rPr>
+            </w:r>
+            <w:r>
+              <w:rPr>
+                <w:noProof/>
+                <w:webHidden/>
+              </w:rPr>
+              <w:fldChar w:fldCharType="separate"/>
+            </w:r>
+            <w:r>
+              <w:rPr>
+                <w:noProof/>
+                <w:webHidden/>
+              </w:rPr>
+              <w:t>1</w:t>
             </w:r>
             <w:r>
               <w:rPr>
@@ -895,12 +1167,219 @@
               <w:noProof/>
             </w:rPr>
           </w:pPr>
-          <w:hyperlink w:anchor="_Toc372973691" w:history="1">
+          <w:hyperlink w:anchor="_Toc419700594" w:history="1">
             <w:r>
               <w:rPr>
                 <w:rStyle w:val="Hyperlink"/>
                 <w:noProof/>
               </w:rPr>
+              <w:t>Localization</w:t>
+            </w:r>
+            <w:r>
+              <w:rPr>
+                <w:noProof/>
+                <w:webHidden/>
+              </w:rPr>
+              <w:tab/>
+            </w:r>
+            <w:r>
+              <w:rPr>
+                <w:noProof/>
+                <w:webHidden/>
+              </w:rPr>
+              <w:fldChar w:fldCharType="begin"/>
+            </w:r>
+            <w:r>
+              <w:rPr>
+                <w:noProof/>
+                <w:webHidden/>
+              </w:rPr>
+              <w:instrText xml:space="preserve"> PAGEREF _Toc419700594 \h </w:instrText>
+            </w:r>
+            <w:r>
+              <w:rPr>
+                <w:noProof/>
+                <w:webHidden/>
+              </w:rPr>
+            </w:r>
+            <w:r>
+              <w:rPr>
+                <w:noProof/>
+                <w:webHidden/>
+              </w:rPr>
+              <w:fldChar w:fldCharType="separate"/>
+            </w:r>
+            <w:r>
+              <w:rPr>
+                <w:noProof/>
+                <w:webHidden/>
+              </w:rPr>
+              <w:t>1</w:t>
+            </w:r>
+            <w:r>
+              <w:rPr>
+                <w:noProof/>
+                <w:webHidden/>
+              </w:rPr>
+              <w:fldChar w:fldCharType="end"/>
+            </w:r>
+          </w:hyperlink>
+        </w:p>
+        <w:p>
+          <w:pPr>
+            <w:pStyle w:val="TOC2"/>
+            <w:tabs>
+              <w:tab w:val="right" w:leader="dot" w:pos="9350"/>
+            </w:tabs>
+            <w:rPr>
+              <w:rFonts w:eastAsiaTheme="minorEastAsia"/>
+              <w:noProof/>
+            </w:rPr>
+          </w:pPr>
+          <w:hyperlink w:anchor="_Toc419700595" w:history="1">
+            <w:r>
+              <w:rPr>
+                <w:rStyle w:val="Hyperlink"/>
+                <w:noProof/>
+              </w:rPr>
+              <w:t>Activity Tracing Support</w:t>
+            </w:r>
+            <w:r>
+              <w:rPr>
+                <w:noProof/>
+                <w:webHidden/>
+              </w:rPr>
+              <w:tab/>
+            </w:r>
+            <w:r>
+              <w:rPr>
+                <w:noProof/>
+                <w:webHidden/>
+              </w:rPr>
+              <w:fldChar w:fldCharType="begin"/>
+            </w:r>
+            <w:r>
+              <w:rPr>
+                <w:noProof/>
+                <w:webHidden/>
+              </w:rPr>
+              <w:instrText xml:space="preserve"> PAGEREF _Toc419700595 \h </w:instrText>
+            </w:r>
+            <w:r>
+              <w:rPr>
+                <w:noProof/>
+                <w:webHidden/>
+              </w:rPr>
+            </w:r>
+            <w:r>
+              <w:rPr>
+                <w:noProof/>
+                <w:webHidden/>
+              </w:rPr>
+              <w:fldChar w:fldCharType="separate"/>
+            </w:r>
+            <w:r>
+              <w:rPr>
+                <w:noProof/>
+                <w:webHidden/>
+              </w:rPr>
+              <w:t>1</w:t>
+            </w:r>
+            <w:r>
+              <w:rPr>
+                <w:noProof/>
+                <w:webHidden/>
+              </w:rPr>
+              <w:fldChar w:fldCharType="end"/>
+            </w:r>
+          </w:hyperlink>
+        </w:p>
+        <w:p>
+          <w:pPr>
+            <w:pStyle w:val="TOC2"/>
+            <w:tabs>
+              <w:tab w:val="right" w:leader="dot" w:pos="9350"/>
+            </w:tabs>
+            <w:rPr>
+              <w:rFonts w:eastAsiaTheme="minorEastAsia"/>
+              <w:noProof/>
+            </w:rPr>
+          </w:pPr>
+          <w:hyperlink w:anchor="_Toc419700596" w:history="1">
+            <w:r>
+              <w:rPr>
+                <w:rStyle w:val="Hyperlink"/>
+                <w:noProof/>
+              </w:rPr>
+              <w:t>Static and Dynamic Registration</w:t>
+            </w:r>
+            <w:r>
+              <w:rPr>
+                <w:noProof/>
+                <w:webHidden/>
+              </w:rPr>
+              <w:tab/>
+            </w:r>
+            <w:r>
+              <w:rPr>
+                <w:noProof/>
+                <w:webHidden/>
+              </w:rPr>
+              <w:fldChar w:fldCharType="begin"/>
+            </w:r>
+            <w:r>
+              <w:rPr>
+                <w:noProof/>
+                <w:webHidden/>
+              </w:rPr>
+              <w:instrText xml:space="preserve"> PAGEREF _Toc419700596 \h </w:instrText>
+            </w:r>
+            <w:r>
+              <w:rPr>
+                <w:noProof/>
+                <w:webHidden/>
+              </w:rPr>
+            </w:r>
+            <w:r>
+              <w:rPr>
+                <w:noProof/>
+                <w:webHidden/>
+              </w:rPr>
+              <w:fldChar w:fldCharType="separate"/>
+            </w:r>
+            <w:r>
+              <w:rPr>
+                <w:noProof/>
+                <w:webHidden/>
+              </w:rPr>
+              <w:t>1</w:t>
+            </w:r>
+            <w:r>
+              <w:rPr>
+                <w:noProof/>
+                <w:webHidden/>
+              </w:rPr>
+              <w:fldChar w:fldCharType="end"/>
+            </w:r>
+          </w:hyperlink>
+        </w:p>
+        <w:p>
+          <w:pPr>
+            <w:pStyle w:val="TOC2"/>
+            <w:tabs>
+              <w:tab w:val="right" w:leader="dot" w:pos="9350"/>
+            </w:tabs>
+            <w:rPr>
+              <w:rFonts w:eastAsiaTheme="minorEastAsia"/>
+              <w:noProof/>
+            </w:rPr>
+          </w:pPr>
+          <w:hyperlink w:anchor="_Toc419700597" w:history="1">
+            <w:r>
+              <w:rPr>
+                <w:rStyle w:val="Hyperlink"/>
+                <w:noProof/>
+              </w:rPr>
               <w:t>ETW Channel Support</w:t>
             </w:r>
             <w:r>
@@ -922,7 +1401,7 @@
                 <w:noProof/>
                 <w:webHidden/>
               </w:rPr>
-              <w:instrText xml:space="preserve"> PAGEREF _Toc372973691 \h </w:instrText>
+              <w:instrText xml:space="preserve"> PAGEREF _Toc419700597 \h </w:instrText>
             </w:r>
             <w:r>
               <w:rPr>
@@ -942,7 +1421,7 @@
                 <w:noProof/>
                 <w:webHidden/>
               </w:rPr>
-              <w:t>8</w:t>
+              <w:t>1</w:t>
             </w:r>
             <w:r>
               <w:rPr>
@@ -964,7 +1443,7 @@
               <w:noProof/>
             </w:rPr>
           </w:pPr>
-          <w:hyperlink w:anchor="_Toc372973692" w:history="1">
+          <w:hyperlink w:anchor="_Toc419700598" w:history="1">
             <w:r>
               <w:rPr>
                 <w:rStyle w:val="Hyperlink"/>
@@ -991,7 +1470,7 @@
                 <w:noProof/>
                 <w:webHidden/>
               </w:rPr>
-              <w:instrText xml:space="preserve"> PAGEREF _Toc372973692 \h </w:instrText>
+              <w:instrText xml:space="preserve"> PAGEREF _Toc419700598 \h </w:instrText>
             </w:r>
             <w:r>
               <w:rPr>
@@ -1011,7 +1490,7 @@
                 <w:noProof/>
                 <w:webHidden/>
               </w:rPr>
-              <w:t>9</w:t>
+              <w:t>1</w:t>
             </w:r>
             <w:r>
               <w:rPr>
@@ -1033,7 +1512,7 @@
               <w:noProof/>
             </w:rPr>
           </w:pPr>
-          <w:hyperlink w:anchor="_Toc372973693" w:history="1">
+          <w:hyperlink w:anchor="_Toc419700599" w:history="1">
             <w:r>
               <w:rPr>
                 <w:rStyle w:val="Hyperlink"/>
@@ -1060,7 +1539,7 @@
                 <w:noProof/>
                 <w:webHidden/>
               </w:rPr>
-              <w:instrText xml:space="preserve"> PAGEREF _Toc372973693 \h </w:instrText>
+              <w:instrText xml:space="preserve"> PAGEREF _Toc419700599 \h </w:instrText>
             </w:r>
             <w:r>
               <w:rPr>
@@ -1080,7 +1559,7 @@
                 <w:noProof/>
                 <w:webHidden/>
               </w:rPr>
-              <w:t>10</w:t>
+              <w:t>1</w:t>
             </w:r>
             <w:r>
               <w:rPr>
@@ -1102,7 +1581,7 @@
               <w:noProof/>
             </w:rPr>
           </w:pPr>
-          <w:hyperlink w:anchor="_Toc372973694" w:history="1">
+          <w:hyperlink w:anchor="_Toc419700600" w:history="1">
             <w:r>
               <w:rPr>
                 <w:rStyle w:val="Hyperlink"/>
@@ -1129,7 +1608,7 @@
                 <w:noProof/>
                 <w:webHidden/>
               </w:rPr>
-              <w:instrText xml:space="preserve"> PAGEREF _Toc372973694 \h </w:instrText>
+              <w:instrText xml:space="preserve"> PAGEREF _Toc419700600 \h </w:instrText>
             </w:r>
             <w:r>
               <w:rPr>
@@ -1149,7 +1628,7 @@
                 <w:noProof/>
                 <w:webHidden/>
               </w:rPr>
-              <w:t>10</w:t>
+              <w:t>1</w:t>
             </w:r>
             <w:r>
               <w:rPr>
@@ -1171,7 +1650,7 @@
               <w:noProof/>
             </w:rPr>
           </w:pPr>
-          <w:hyperlink w:anchor="_Toc372973695" w:history="1">
+          <w:hyperlink w:anchor="_Toc419700601" w:history="1">
             <w:r>
               <w:rPr>
                 <w:rStyle w:val="Hyperlink"/>
@@ -1198,7 +1677,7 @@
                 <w:noProof/>
                 <w:webHidden/>
               </w:rPr>
-              <w:instrText xml:space="preserve"> PAGEREF _Toc372973695 \h </w:instrText>
+              <w:instrText xml:space="preserve"> PAGEREF _Toc419700601 \h </w:instrText>
             </w:r>
             <w:r>
               <w:rPr>
@@ -1218,7 +1697,7 @@
                 <w:noProof/>
                 <w:webHidden/>
               </w:rPr>
-              <w:t>11</w:t>
+              <w:t>1</w:t>
             </w:r>
             <w:r>
               <w:rPr>
@@ -1240,7 +1719,7 @@
               <w:noProof/>
             </w:rPr>
           </w:pPr>
-          <w:hyperlink w:anchor="_Toc372973696" w:history="1">
+          <w:hyperlink w:anchor="_Toc419700602" w:history="1">
             <w:r>
               <w:rPr>
                 <w:rStyle w:val="Hyperlink"/>
@@ -1267,7 +1746,7 @@
                 <w:noProof/>
                 <w:webHidden/>
               </w:rPr>
-              <w:instrText xml:space="preserve"> PAGEREF _Toc372973696 \h </w:instrText>
+              <w:instrText xml:space="preserve"> PAGEREF _Toc419700602 \h </w:instrText>
             </w:r>
             <w:r>
               <w:rPr>
@@ -1287,7 +1766,7 @@
                 <w:noProof/>
                 <w:webHidden/>
               </w:rPr>
-              <w:t>11</w:t>
+              <w:t>1</w:t>
             </w:r>
             <w:r>
               <w:rPr>
@@ -1309,7 +1788,7 @@
               <w:noProof/>
             </w:rPr>
           </w:pPr>
-          <w:hyperlink w:anchor="_Toc372973697" w:history="1">
+          <w:hyperlink w:anchor="_Toc419700603" w:history="1">
             <w:r>
               <w:rPr>
                 <w:rStyle w:val="Hyperlink"/>
@@ -1336,7 +1815,7 @@
                 <w:noProof/>
                 <w:webHidden/>
               </w:rPr>
-              <w:instrText xml:space="preserve"> PAGEREF _Toc372973697 \h </w:instrText>
+              <w:instrText xml:space="preserve"> PAGEREF _Toc419700603 \h </w:instrText>
             </w:r>
             <w:r>
               <w:rPr>
@@ -1356,7 +1835,7 @@
                 <w:noProof/>
                 <w:webHidden/>
               </w:rPr>
-              <w:t>12</w:t>
+              <w:t>1</w:t>
             </w:r>
             <w:r>
               <w:rPr>
@@ -1378,7 +1857,7 @@
               <w:noProof/>
             </w:rPr>
           </w:pPr>
-          <w:hyperlink w:anchor="_Toc372973698" w:history="1">
+          <w:hyperlink w:anchor="_Toc419700604" w:history="1">
             <w:r>
               <w:rPr>
                 <w:rStyle w:val="Hyperlink"/>
@@ -1405,7 +1884,7 @@
                 <w:noProof/>
                 <w:webHidden/>
               </w:rPr>
-              <w:instrText xml:space="preserve"> PAGEREF _Toc372973698 \h </w:instrText>
+              <w:instrText xml:space="preserve"> PAGEREF _Toc419700604 \h </w:instrText>
             </w:r>
             <w:r>
               <w:rPr>
@@ -1425,7 +1904,7 @@
                 <w:noProof/>
                 <w:webHidden/>
               </w:rPr>
-              <w:t>13</w:t>
+              <w:t>1</w:t>
             </w:r>
             <w:r>
               <w:rPr>
@@ -1447,7 +1926,7 @@
               <w:noProof/>
             </w:rPr>
           </w:pPr>
-          <w:hyperlink w:anchor="_Toc372973699" w:history="1">
+          <w:hyperlink w:anchor="_Toc419700605" w:history="1">
             <w:r>
               <w:rPr>
                 <w:rStyle w:val="Hyperlink"/>
@@ -1474,7 +1953,7 @@
                 <w:noProof/>
                 <w:webHidden/>
               </w:rPr>
-              <w:instrText xml:space="preserve"> PAGEREF _Toc372973699 \h </w:instrText>
+              <w:instrText xml:space="preserve"> PAGEREF _Toc419700605 \h </w:instrText>
             </w:r>
             <w:r>
               <w:rPr>
@@ -1494,7 +1973,7 @@
                 <w:noProof/>
                 <w:webHidden/>
               </w:rPr>
-              <w:t>13</w:t>
+              <w:t>1</w:t>
             </w:r>
             <w:r>
               <w:rPr>
@@ -1516,7 +1995,7 @@
               <w:noProof/>
             </w:rPr>
           </w:pPr>
-          <w:hyperlink w:anchor="_Toc372973700" w:history="1">
+          <w:hyperlink w:anchor="_Toc419700606" w:history="1">
             <w:r>
               <w:rPr>
                 <w:rStyle w:val="Hyperlink"/>
@@ -1543,7 +2022,7 @@
                 <w:noProof/>
                 <w:webHidden/>
               </w:rPr>
-              <w:instrText xml:space="preserve"> PAGEREF _Toc372973700 \h </w:instrText>
+              <w:instrText xml:space="preserve"> PAGEREF _Toc419700606 \h </w:instrText>
             </w:r>
             <w:r>
               <w:rPr>
@@ -1563,7 +2042,7 @@
                 <w:noProof/>
                 <w:webHidden/>
               </w:rPr>
-              <w:t>14</w:t>
+              <w:t>1</w:t>
             </w:r>
             <w:r>
               <w:rPr>
@@ -1615,7 +2094,7 @@
       <w:pPr>
         <w:pStyle w:val="Heading1"/>
       </w:pPr>
-      <w:bookmarkStart w:id="0" w:name="_Toc372973679"/>
+      <w:bookmarkStart w:id="0" w:name="_Toc419700578"/>
       <w:r>
         <w:t>Programmer’s Guide</w:t>
       </w:r>
@@ -1760,7 +2239,7 @@
       <w:pPr>
         <w:pStyle w:val="Heading2"/>
       </w:pPr>
-      <w:bookmarkStart w:id="1" w:name="_Toc372973680"/>
+      <w:bookmarkStart w:id="1" w:name="_Toc419700579"/>
       <w:r>
         <w:t>Defining a Minimal Event Source</w:t>
       </w:r>
@@ -2249,7 +2728,6 @@
         </w:numPr>
       </w:pPr>
       <w:r>
-        <w:lastRenderedPageBreak/>
         <w:t xml:space="preserve">EventSources are intended to be singleton instances (one per appdomain is all you need). Thus it is convenient to define a static variable (by convention called ‘Log’ that represents this singleton. </w:t>
       </w:r>
     </w:p>
@@ -2257,7 +2735,7 @@
       <w:pPr>
         <w:pStyle w:val="Heading2"/>
       </w:pPr>
-      <w:bookmarkStart w:id="2" w:name="_Toc372973681"/>
+      <w:bookmarkStart w:id="2" w:name="_Toc419700580"/>
       <w:r>
         <w:t>Compiling Your EventSource</w:t>
       </w:r>
@@ -2358,7 +2836,7 @@
       <w:pPr>
         <w:pStyle w:val="Heading2"/>
       </w:pPr>
-      <w:bookmarkStart w:id="3" w:name="_Toc372973682"/>
+      <w:bookmarkStart w:id="3" w:name="_Toc419700581"/>
       <w:r>
         <w:t>Enabling your EventSource</w:t>
       </w:r>
@@ -2434,7 +2912,6 @@
         <w:rPr>
           <w:noProof/>
         </w:rPr>
-        <w:lastRenderedPageBreak/>
         <mc:AlternateContent>
           <mc:Choice Requires="wps">
             <w:drawing>
@@ -2770,7 +3247,7 @@
       <w:pPr>
         <w:pStyle w:val="Heading2"/>
       </w:pPr>
-      <w:bookmarkStart w:id="4" w:name="_Toc372973683"/>
+      <w:bookmarkStart w:id="4" w:name="_Toc419700582"/>
       <w:r>
         <w:t>Recap</w:t>
       </w:r>
@@ -2820,7 +3297,6 @@
         </w:numPr>
       </w:pPr>
       <w:r>
-        <w:lastRenderedPageBreak/>
         <w:t xml:space="preserve">Use something (in the case above ETW) to turn on your provider and process the events. </w:t>
       </w:r>
     </w:p>
@@ -2828,7 +3304,7 @@
       <w:pPr>
         <w:pStyle w:val="Heading1"/>
       </w:pPr>
-      <w:bookmarkStart w:id="5" w:name="_Toc372973684"/>
+      <w:bookmarkStart w:id="5" w:name="_Toc419700583"/>
       <w:r>
         <w:t>Picky Details</w:t>
       </w:r>
@@ -2846,7 +3322,7 @@
       <w:pPr>
         <w:pStyle w:val="Heading2"/>
       </w:pPr>
-      <w:bookmarkStart w:id="6" w:name="_Toc372973685"/>
+      <w:bookmarkStart w:id="6" w:name="_Toc419700584"/>
       <w:r>
         <w:t>Rules for defining EventSource Classes</w:t>
       </w:r>
@@ -3388,19 +3864,15 @@
       <w:pPr>
         <w:pStyle w:val="Heading2"/>
       </w:pPr>
-      <w:bookmarkStart w:id="7" w:name="_Toc372973686"/>
+      <w:bookmarkStart w:id="7" w:name="_Toc419700585"/>
       <w:r>
         <w:t>Rules for defining ETW Event Methods</w:t>
       </w:r>
-    </w:p>
-    <w:p>
-      <w:r>
-        <w:t>Here are the most important rules for defining an ETW event method (for more details see section “ETW Event Method Constraints” below</w:t>
-      </w:r>
-      <w:bookmarkStart w:id="8" w:name="_GoBack"/>
-      <w:bookmarkEnd w:id="8"/>
-      <w:r>
-        <w:t>):</w:t>
+      <w:bookmarkEnd w:id="7"/>
+    </w:p>
+    <w:p>
+      <w:r>
+        <w:t>Here are the most important rules for defining an ETW event method (for more details see section “ETW Event Method Constraints” below):</w:t>
       </w:r>
     </w:p>
     <w:p>
@@ -3520,7 +3992,6 @@
         </w:numPr>
       </w:pPr>
       <w:r>
-        <w:lastRenderedPageBreak/>
         <w:t>The event ID (whether implied or explicitly specified using the EventAttribute on the method) must match the first argument passed to the WriteEvent API it calls.</w:t>
       </w:r>
     </w:p>
@@ -3533,10 +4004,7 @@
         </w:numPr>
       </w:pPr>
       <w:r>
-        <w:t>T</w:t>
-      </w:r>
-      <w:r>
-        <w:t>he number and types of arguments passed to the ETW method must exactly match the types passed to the WriteEvent overload it calls. For example:</w:t>
+        <w:t>The number and types of arguments passed to the ETW method must exactly match the types passed to the WriteEvent overload it calls. For example:</w:t>
       </w:r>
     </w:p>
     <w:p>
@@ -3746,10 +4214,11 @@
       <w:pPr>
         <w:pStyle w:val="Heading2"/>
       </w:pPr>
+      <w:bookmarkStart w:id="8" w:name="_Toc419700586"/>
       <w:r>
         <w:t>Typical Customizations</w:t>
       </w:r>
-      <w:bookmarkEnd w:id="7"/>
+      <w:bookmarkEnd w:id="8"/>
     </w:p>
     <w:p>
       <w:r>
@@ -4662,7 +5131,6 @@
         <w:rPr>
           <w:highlight w:val="white"/>
         </w:rPr>
-        <w:lastRenderedPageBreak/>
         <w:t xml:space="preserve">    }</w:t>
       </w:r>
     </w:p>
@@ -4862,7 +5330,7 @@
       <w:pPr>
         <w:pStyle w:val="Heading2"/>
       </w:pPr>
-      <w:bookmarkStart w:id="9" w:name="_Toc372973687"/>
+      <w:bookmarkStart w:id="9" w:name="_Toc419700587"/>
       <w:r>
         <w:t>Optimizing Performance for High Volume Events</w:t>
       </w:r>
@@ -4978,7 +5446,19 @@
     <w:p/>
     <w:p>
       <w:r>
-        <w:t>Here is an example for adding a WriteEvent overload that takes four integer arguments.</w:t>
+        <w:t xml:space="preserve">Here is an example for adding a WriteEvent overload that takes </w:t>
+      </w:r>
+      <w:r>
+        <w:t>three</w:t>
+      </w:r>
+      <w:r>
+        <w:t xml:space="preserve"> integer </w:t>
+      </w:r>
+      <w:r>
+        <w:t>and a boolean argument</w:t>
+      </w:r>
+      <w:r>
+        <w:t>.</w:t>
       </w:r>
     </w:p>
     <w:p>
@@ -5122,7 +5602,7 @@
           <w:color w:val="0000FF"/>
           <w:highlight w:val="white"/>
         </w:rPr>
-        <w:t>int</w:t>
+        <w:t>bool</w:t>
       </w:r>
       <w:r>
         <w:rPr>
@@ -5195,6 +5675,12 @@
           <w:highlight w:val="white"/>
         </w:rPr>
       </w:pPr>
+      <w:r>
+        <w:rPr>
+          <w:highlight w:val="white"/>
+        </w:rPr>
+        <w:t xml:space="preserve">    int arg4AsInt = arg4 ? 1 : 0;</w:t>
+      </w:r>
     </w:p>
     <w:p>
       <w:pPr>
@@ -5204,25 +5690,6 @@
           <w:highlight w:val="white"/>
         </w:rPr>
       </w:pPr>
-      <w:r>
-        <w:rPr>
-          <w:highlight w:val="white"/>
-        </w:rPr>
-        <w:t xml:space="preserve">    descrs[0].DataPointer = (</w:t>
-      </w:r>
-      <w:r>
-        <w:rPr>
-          <w:color w:val="2B91AF"/>
-          <w:highlight w:val="white"/>
-        </w:rPr>
-        <w:t>IntPtr</w:t>
-      </w:r>
-      <w:r>
-        <w:rPr>
-          <w:highlight w:val="white"/>
-        </w:rPr>
-        <w:t>)(&amp;arg1);</w:t>
-      </w:r>
     </w:p>
     <w:p>
       <w:pPr>
@@ -5236,7 +5703,20 @@
         <w:rPr>
           <w:highlight w:val="white"/>
         </w:rPr>
-        <w:t xml:space="preserve">    descrs[0].Size = 4;</w:t>
+        <w:t xml:space="preserve">    descrs[0].DataPointer = (</w:t>
+      </w:r>
+      <w:r>
+        <w:rPr>
+          <w:color w:val="2B91AF"/>
+          <w:highlight w:val="white"/>
+        </w:rPr>
+        <w:t>IntPtr</w:t>
+      </w:r>
+      <w:r>
+        <w:rPr>
+          <w:highlight w:val="white"/>
+        </w:rPr>
+        <w:t>)(&amp;arg1);</w:t>
       </w:r>
     </w:p>
     <w:p>
@@ -5251,20 +5731,7 @@
         <w:rPr>
           <w:highlight w:val="white"/>
         </w:rPr>
-        <w:t xml:space="preserve">    descrs[1].DataPointer = (</w:t>
-      </w:r>
-      <w:r>
-        <w:rPr>
-          <w:color w:val="2B91AF"/>
-          <w:highlight w:val="white"/>
-        </w:rPr>
-        <w:t>IntPtr</w:t>
-      </w:r>
-      <w:r>
-        <w:rPr>
-          <w:highlight w:val="white"/>
-        </w:rPr>
-        <w:t>)(&amp;arg2);</w:t>
+        <w:t xml:space="preserve">    descrs[0].Size = 4;</w:t>
       </w:r>
     </w:p>
     <w:p>
@@ -5279,7 +5746,20 @@
         <w:rPr>
           <w:highlight w:val="white"/>
         </w:rPr>
-        <w:t xml:space="preserve">    descrs[1].Size = 4;</w:t>
+        <w:t xml:space="preserve">    descrs[1].DataPointer = (</w:t>
+      </w:r>
+      <w:r>
+        <w:rPr>
+          <w:color w:val="2B91AF"/>
+          <w:highlight w:val="white"/>
+        </w:rPr>
+        <w:t>IntPtr</w:t>
+      </w:r>
+      <w:r>
+        <w:rPr>
+          <w:highlight w:val="white"/>
+        </w:rPr>
+        <w:t>)(&amp;arg2);</w:t>
       </w:r>
     </w:p>
     <w:p>
@@ -5294,20 +5774,7 @@
         <w:rPr>
           <w:highlight w:val="white"/>
         </w:rPr>
-        <w:t xml:space="preserve">    descrs[2].DataPointer = (</w:t>
-      </w:r>
-      <w:r>
-        <w:rPr>
-          <w:color w:val="2B91AF"/>
-          <w:highlight w:val="white"/>
-        </w:rPr>
-        <w:t>IntPtr</w:t>
-      </w:r>
-      <w:r>
-        <w:rPr>
-          <w:highlight w:val="white"/>
-        </w:rPr>
-        <w:t>)(&amp;arg3);</w:t>
+        <w:t xml:space="preserve">    descrs[1].Size = 4;</w:t>
       </w:r>
     </w:p>
     <w:p>
@@ -5322,7 +5789,20 @@
         <w:rPr>
           <w:highlight w:val="white"/>
         </w:rPr>
-        <w:t xml:space="preserve">    descrs[2].Size = 4;</w:t>
+        <w:t xml:space="preserve">    descrs[2].DataPointer = (</w:t>
+      </w:r>
+      <w:r>
+        <w:rPr>
+          <w:color w:val="2B91AF"/>
+          <w:highlight w:val="white"/>
+        </w:rPr>
+        <w:t>IntPtr</w:t>
+      </w:r>
+      <w:r>
+        <w:rPr>
+          <w:highlight w:val="white"/>
+        </w:rPr>
+        <w:t>)(&amp;arg3);</w:t>
       </w:r>
     </w:p>
     <w:p>
@@ -5337,20 +5817,7 @@
         <w:rPr>
           <w:highlight w:val="white"/>
         </w:rPr>
-        <w:t xml:space="preserve">    descrs[3].DataPointer = (</w:t>
-      </w:r>
-      <w:r>
-        <w:rPr>
-          <w:color w:val="2B91AF"/>
-          <w:highlight w:val="white"/>
-        </w:rPr>
-        <w:t>IntPtr</w:t>
-      </w:r>
-      <w:r>
-        <w:rPr>
-          <w:highlight w:val="white"/>
-        </w:rPr>
-        <w:t>)(&amp;arg4);</w:t>
+        <w:t xml:space="preserve">    descrs[2].Size = 4;</w:t>
       </w:r>
     </w:p>
     <w:p>
@@ -5365,7 +5832,32 @@
         <w:rPr>
           <w:highlight w:val="white"/>
         </w:rPr>
-        <w:t xml:space="preserve">    descrs[3].Size = 4;</w:t>
+        <w:t xml:space="preserve">    descrs[3].DataPointer = (</w:t>
+      </w:r>
+      <w:r>
+        <w:rPr>
+          <w:color w:val="2B91AF"/>
+          <w:highlight w:val="white"/>
+        </w:rPr>
+        <w:t>IntPtr</w:t>
+      </w:r>
+      <w:r>
+        <w:rPr>
+          <w:highlight w:val="white"/>
+        </w:rPr>
+        <w:t>)(&amp;</w:t>
+      </w:r>
+      <w:r>
+        <w:rPr>
+          <w:highlight w:val="white"/>
+        </w:rPr>
+        <w:t>arg4AsInt</w:t>
+      </w:r>
+      <w:r>
+        <w:rPr>
+          <w:highlight w:val="white"/>
+        </w:rPr>
+        <w:t>);</w:t>
       </w:r>
     </w:p>
     <w:p>
@@ -5376,6 +5868,12 @@
           <w:highlight w:val="white"/>
         </w:rPr>
       </w:pPr>
+      <w:r>
+        <w:rPr>
+          <w:highlight w:val="white"/>
+        </w:rPr>
+        <w:t xml:space="preserve">    descrs[3].Size = 4;</w:t>
+      </w:r>
     </w:p>
     <w:p>
       <w:pPr>
@@ -5385,25 +5883,6 @@
           <w:highlight w:val="white"/>
         </w:rPr>
       </w:pPr>
-      <w:r>
-        <w:rPr>
-          <w:highlight w:val="white"/>
-        </w:rPr>
-        <w:t xml:space="preserve">    WriteEventCore(eventId, 4, (</w:t>
-      </w:r>
-      <w:r>
-        <w:rPr>
-          <w:color w:val="2B91AF"/>
-          <w:highlight w:val="white"/>
-        </w:rPr>
-        <w:t>IntPtr</w:t>
-      </w:r>
-      <w:r>
-        <w:rPr>
-          <w:highlight w:val="white"/>
-        </w:rPr>
-        <w:t>)descrs);</w:t>
-      </w:r>
     </w:p>
     <w:p>
       <w:pPr>
@@ -5417,19 +5896,211 @@
         <w:rPr>
           <w:highlight w:val="white"/>
         </w:rPr>
+        <w:t xml:space="preserve">    WriteEventCore(eventId, 4, (</w:t>
+      </w:r>
+      <w:r>
+        <w:rPr>
+          <w:color w:val="2B91AF"/>
+          <w:highlight w:val="white"/>
+        </w:rPr>
+        <w:t>IntPtr</w:t>
+      </w:r>
+      <w:r>
+        <w:rPr>
+          <w:highlight w:val="white"/>
+        </w:rPr>
+        <w:t>)descrs);</w:t>
+      </w:r>
+    </w:p>
+    <w:p>
+      <w:pPr>
+        <w:pStyle w:val="Code"/>
+        <w:ind w:left="720"/>
+        <w:rPr>
+          <w:highlight w:val="white"/>
+        </w:rPr>
+      </w:pPr>
+      <w:r>
+        <w:rPr>
+          <w:highlight w:val="white"/>
+        </w:rPr>
         <w:t>}</w:t>
       </w:r>
     </w:p>
-    <w:p/>
+    <w:p>
+      <w:pPr>
+        <w:pStyle w:val="Code"/>
+        <w:rPr>
+          <w:highlight w:val="white"/>
+        </w:rPr>
+      </w:pPr>
+    </w:p>
+    <w:p>
+      <w:r>
+        <w:t xml:space="preserve">Notice that for booleans EventSource assumes that it take 4 bytes, not 1, However because ‘bool’ in C# may only be 1 byte, you need to copy it to something 4 bytes wide and point at that.  </w:t>
+      </w:r>
+      <w:bookmarkStart w:id="10" w:name="_GoBack"/>
+      <w:bookmarkEnd w:id="10"/>
+    </w:p>
     <w:p>
       <w:pPr>
         <w:pStyle w:val="Heading2"/>
       </w:pPr>
-      <w:bookmarkStart w:id="10" w:name="_Toc372973688"/>
-      <w:r>
-        <w:lastRenderedPageBreak/>
+      <w:bookmarkStart w:id="11" w:name="_Toc419700588"/>
+      <w:r>
+        <w:t>Versioning of Your EventSource Events (Maintaining compatibility while your telemetry evolves)</w:t>
+      </w:r>
+      <w:bookmarkEnd w:id="11"/>
+    </w:p>
+    <w:p>
+      <w:pPr>
+        <w:pStyle w:val="Heading3"/>
+      </w:pPr>
+      <w:bookmarkStart w:id="12" w:name="_Toc419700589"/>
+      <w:r>
+        <w:t>The Short Answer: Follow these rules</w:t>
+      </w:r>
+      <w:bookmarkEnd w:id="12"/>
+    </w:p>
+    <w:p>
+      <w:r>
+        <w:t xml:space="preserve">One of the primary advantages of EventSource over ‘print-style’ logging is that it can be processed mechanically by the consumers of the events with relative ease.   However this advantage does come at a cost.   The minute you have mechanical processing it is now possible to break that processing as you EventSource changes unless you follow some rules to insure compatibility.     While this can be done in many ways, we strongly suggest following these rules by default. </w:t>
+      </w:r>
+    </w:p>
+    <w:p>
+      <w:pPr>
+        <w:pStyle w:val="ListParagraph"/>
+        <w:numPr>
+          <w:ilvl w:val="0"/>
+          <w:numId w:val="25"/>
+        </w:numPr>
+      </w:pPr>
+      <w:r>
+        <w:t xml:space="preserve">Once you add an event with certain set of payload properties, you cannot rename the event, remove any properties, or change the meaning of the existing properties.  </w:t>
+      </w:r>
+    </w:p>
+    <w:p>
+      <w:pPr>
+        <w:pStyle w:val="ListParagraph"/>
+        <w:numPr>
+          <w:ilvl w:val="0"/>
+          <w:numId w:val="25"/>
+        </w:numPr>
+      </w:pPr>
+      <w:r>
+        <w:t xml:space="preserve">You ARE however allowed to add new properties AT THE END YOUR EVENT PAYLOAD.   </w:t>
+      </w:r>
+      <w:r>
+        <w:t xml:space="preserve">  When you add new payloads you should use the Version property of the event attribute to increment the version for that event (by default the version is 0 so if the event did not have a Version property you can bump it to 1.  </w:t>
+      </w:r>
+    </w:p>
+    <w:p>
+      <w:pPr>
+        <w:pStyle w:val="ListParagraph"/>
+        <w:numPr>
+          <w:ilvl w:val="0"/>
+          <w:numId w:val="25"/>
+        </w:numPr>
+      </w:pPr>
+      <w:r>
+        <w:t xml:space="preserve">It is good to have fixed size property types (e.g. integers)  before variable sized property types (e.g. strings) but do NOT do this sorting at the expense of rule 2 above (if you add a integer field it goes at the end, even if that places it after a string field)  </w:t>
+      </w:r>
+    </w:p>
+    <w:p>
+      <w:pPr>
+        <w:pStyle w:val="ListParagraph"/>
+        <w:numPr>
+          <w:ilvl w:val="0"/>
+          <w:numId w:val="25"/>
+        </w:numPr>
+      </w:pPr>
+      <w:r>
+        <w:t xml:space="preserve">If you need to change semantics of the payload properties you should simply make up a new event with a different event name and Event ID.   Events with the same ID should only be changed with the two rules above.  </w:t>
+      </w:r>
+    </w:p>
+    <w:p>
+      <w:r>
+        <w:t>These rules are really VERY easy to follow (only add things (at the end), and if you need to do more, make up entirely new events.     They also are completely analogous to how we version APIs.   In the same way that you don’t change the meaning of existing methods after shipping a class, you also don’t change existing events (and their payloads).    You are free to ADD things (either more properties (at the end)) or more events, or new providers), but changing existing things may break people.</w:t>
+      </w:r>
+    </w:p>
+    <w:p>
+      <w:r>
+        <w:t>Of course just like APIs, you CAN ignore these rules if you are willing to break consumers of the events.   This typically happens before you still in ‘beta’ releases (again just like APIs).   It is also possible that the EventSource contract is not public (only a very small number of people are supposed to be parsing the</w:t>
+      </w:r>
+      <w:r>
+        <w:t xml:space="preserve"> events anyway), in which case </w:t>
+      </w:r>
+      <w:r>
+        <w:t xml:space="preserve">you can fix both sides of the contract simultaneously with relative ease (again just like APIs).   </w:t>
+      </w:r>
+    </w:p>
+    <w:p>
+      <w:pPr>
+        <w:pStyle w:val="Heading3"/>
+      </w:pPr>
+      <w:bookmarkStart w:id="13" w:name="_Toc419700590"/>
+      <w:r>
+        <w:t>The Long Answer: Exactly why the Short Answer rules are Good.</w:t>
+      </w:r>
+      <w:bookmarkEnd w:id="13"/>
+    </w:p>
+    <w:p>
+      <w:r>
+        <w:t>As already mentioned, if you don’t care about breaking the consumers of your EventSource, you can do what you like with respect to versioning.   Fundamentally the EventSource pipeline does not care.   However typically you DO care about breaking your consumers, and thus you want to balance the needs of the producer to update the data, with the needs of the consumer to process data from any source (whether it is update to the latest version or not).   The rules above try to strike that balance.</w:t>
+      </w:r>
+    </w:p>
+    <w:p>
+      <w:r>
+        <w:t>Fundamentally the EventSource needs to serialize the name and the payload data when an event is sent.   The question is what can the consumer ‘expect’ once the particular name is known?   Can he assume that certain payload fields are present or not?  Can he assume anything about the types of those payload properties?    Does it look up the payload field by name (e.g. get me the ‘Name’ field of the event), or by ordinal (get me the first argument of the event)?     Technically each EventSource CAN make different rules, but it is good to have standards, especially if a standard can be used for a broad variety of cases   This is what the ‘short’ answer rules do.   In particular</w:t>
+      </w:r>
+    </w:p>
+    <w:p>
+      <w:pPr>
+        <w:pStyle w:val="ListParagraph"/>
+        <w:numPr>
+          <w:ilvl w:val="0"/>
+          <w:numId w:val="26"/>
+        </w:numPr>
+      </w:pPr>
+      <w:r>
+        <w:t xml:space="preserve">Once you choose a name, the consumer can assume that the ORDER and the NAMES </w:t>
+      </w:r>
+      <w:r>
+        <w:t xml:space="preserve">and TYPES </w:t>
+      </w:r>
+      <w:r>
+        <w:t xml:space="preserve">of the properties are as defined by the first version of the event.   </w:t>
+      </w:r>
+      <w:r>
+        <w:t xml:space="preserve">Fixing all of this allows for very efficient deserialization (e.g. if a payload has 3 integer properties you can decode them with fixed offsets (very efficient), without the need for string hashing.      </w:t>
+      </w:r>
+    </w:p>
+    <w:p>
+      <w:pPr>
+        <w:pStyle w:val="ListParagraph"/>
+        <w:numPr>
+          <w:ilvl w:val="0"/>
+          <w:numId w:val="26"/>
+        </w:numPr>
+      </w:pPr>
+      <w:r>
+        <w:t xml:space="preserve">By incrementing the version number you give the consumer a way of identifying efficiently what fields are present in the payload.   Note that the consumer can figure this out by decoding the fields in order until it ‘runs out’ of data, but having a version number allows this to be more efficient.   Because there is a way for consumers to correctly parse fields even if the version number is not present (or wrong), bumping the version number when adding fields is not as important as the first rule (of only adding payload values at the end of an event) </w:t>
+      </w:r>
+    </w:p>
+    <w:p>
+      <w:r>
+        <w:t xml:space="preserve">If you follow these rules, you can insure that there is always a ‘best’ description of an event (the one with the most properties defined).    This keeps the versioning ‘simple and sane’ (always prefer the latest version).   If you don’t follow these rules it becomes very difficult for consumers to NOT break since different event sources might be emitting different version of the events that are mutually incompatible (neither is a superset of the other).    This is fundamentally problematic, and should be avoided.  </w:t>
+      </w:r>
+    </w:p>
+    <w:p>
+      <w:pPr>
+        <w:pStyle w:val="Heading2"/>
+      </w:pPr>
+      <w:bookmarkStart w:id="14" w:name="_Toc419700591"/>
+      <w:r>
         <w:t>Advanced Customizations</w:t>
       </w:r>
+      <w:bookmarkEnd w:id="14"/>
     </w:p>
     <w:p>
       <w:r>
@@ -5440,9 +6111,11 @@
       <w:pPr>
         <w:pStyle w:val="Heading3"/>
       </w:pPr>
+      <w:bookmarkStart w:id="15" w:name="_Toc419700592"/>
       <w:r>
         <w:t>EventSource Types Implementing Interfaces</w:t>
       </w:r>
+      <w:bookmarkEnd w:id="15"/>
     </w:p>
     <w:p>
       <w:r>
@@ -6450,9 +7123,11 @@
       <w:pPr>
         <w:pStyle w:val="Heading3"/>
       </w:pPr>
+      <w:bookmarkStart w:id="16" w:name="_Toc419700593"/>
       <w:r>
         <w:t>EventSource Class Hierarchies</w:t>
       </w:r>
+      <w:bookmarkEnd w:id="16"/>
     </w:p>
     <w:p>
       <w:r>
@@ -6540,7 +7215,6 @@
     </w:p>
     <w:p>
       <w:r>
-        <w:lastRenderedPageBreak/>
         <w:t>Here’s an example</w:t>
       </w:r>
       <w:r>
@@ -8769,10 +9443,11 @@
       <w:pPr>
         <w:pStyle w:val="Heading2"/>
       </w:pPr>
+      <w:bookmarkStart w:id="17" w:name="_Toc419700594"/>
       <w:r>
         <w:t>Localization</w:t>
       </w:r>
-      <w:bookmarkEnd w:id="10"/>
+      <w:bookmarkEnd w:id="17"/>
     </w:p>
     <w:p>
       <w:r>
@@ -8796,7 +9471,6 @@
     </w:p>
     <w:p>
       <w:r>
-        <w:lastRenderedPageBreak/>
         <w:t>To enable localization of an event source class one needs to perform three steps:</w:t>
       </w:r>
     </w:p>
@@ -9325,11 +9999,11 @@
       <w:pPr>
         <w:pStyle w:val="Heading2"/>
       </w:pPr>
-      <w:bookmarkStart w:id="11" w:name="_Toc372973689"/>
+      <w:bookmarkStart w:id="18" w:name="_Toc419700595"/>
       <w:r>
         <w:t>Activity Tracing Support</w:t>
       </w:r>
-      <w:bookmarkEnd w:id="11"/>
+      <w:bookmarkEnd w:id="18"/>
     </w:p>
     <w:p>
       <w:r>
@@ -9345,12 +10019,11 @@
       <w:pPr>
         <w:pStyle w:val="Heading2"/>
       </w:pPr>
-      <w:bookmarkStart w:id="12" w:name="_Toc372973690"/>
-      <w:r>
-        <w:lastRenderedPageBreak/>
+      <w:bookmarkStart w:id="19" w:name="_Toc419700596"/>
+      <w:r>
         <w:t>Static and Dynamic Registration</w:t>
       </w:r>
-      <w:bookmarkEnd w:id="12"/>
+      <w:bookmarkEnd w:id="19"/>
     </w:p>
     <w:p>
       <w:r>
@@ -9406,11 +10079,11 @@
       <w:pPr>
         <w:pStyle w:val="Heading2"/>
       </w:pPr>
-      <w:bookmarkStart w:id="13" w:name="_Toc372973691"/>
+      <w:bookmarkStart w:id="20" w:name="_Toc419700597"/>
       <w:r>
         <w:t>ETW Channel Support</w:t>
       </w:r>
-      <w:bookmarkEnd w:id="13"/>
+      <w:bookmarkEnd w:id="20"/>
     </w:p>
     <w:p>
       <w:r>
@@ -9576,7 +10249,6 @@
     </w:p>
     <w:p>
       <w:r>
-        <w:lastRenderedPageBreak/>
         <w:t>Deploying your component will need to include these files and perform one registration step at installation time and one un-registration step at un-installation time.</w:t>
       </w:r>
     </w:p>
@@ -9684,11 +10356,11 @@
       <w:pPr>
         <w:pStyle w:val="Heading1"/>
       </w:pPr>
-      <w:bookmarkStart w:id="14" w:name="_Toc372973692"/>
+      <w:bookmarkStart w:id="21" w:name="_Toc419700598"/>
       <w:r>
         <w:t>Event Source Design Guidelines</w:t>
       </w:r>
-      <w:bookmarkEnd w:id="14"/>
+      <w:bookmarkEnd w:id="21"/>
     </w:p>
     <w:p>
       <w:r>
@@ -9762,7 +10434,6 @@
         <w:rPr>
           <w:b/>
         </w:rPr>
-        <w:lastRenderedPageBreak/>
         <w:t xml:space="preserve">[Perf] Do </w:t>
       </w:r>
       <w:r>
@@ -9875,11 +10546,11 @@
       <w:pPr>
         <w:pStyle w:val="Heading1"/>
       </w:pPr>
-      <w:bookmarkStart w:id="15" w:name="_Toc372973693"/>
+      <w:bookmarkStart w:id="22" w:name="_Toc419700599"/>
       <w:r>
         <w:t>Event Source Troubleshooting</w:t>
       </w:r>
-      <w:bookmarkEnd w:id="15"/>
+      <w:bookmarkEnd w:id="22"/>
     </w:p>
     <w:p>
       <w:r>
@@ -9949,11 +10620,11 @@
       <w:pPr>
         <w:pStyle w:val="Heading1"/>
       </w:pPr>
-      <w:bookmarkStart w:id="16" w:name="_Toc372973694"/>
+      <w:bookmarkStart w:id="23" w:name="_Toc419700600"/>
       <w:r>
         <w:t>Event Source Assumptions and Validation</w:t>
       </w:r>
-      <w:bookmarkEnd w:id="16"/>
+      <w:bookmarkEnd w:id="23"/>
     </w:p>
     <w:p>
       <w:r>
@@ -10015,12 +10686,11 @@
       <w:pPr>
         <w:pStyle w:val="Heading2"/>
       </w:pPr>
-      <w:bookmarkStart w:id="17" w:name="_Toc372973695"/>
-      <w:r>
-        <w:lastRenderedPageBreak/>
+      <w:bookmarkStart w:id="24" w:name="_Toc419700601"/>
+      <w:r>
         <w:t>Event Source Constraints</w:t>
       </w:r>
-      <w:bookmarkEnd w:id="17"/>
+      <w:bookmarkEnd w:id="24"/>
     </w:p>
     <w:p>
       <w:pPr>
@@ -10071,11 +10741,11 @@
       <w:pPr>
         <w:pStyle w:val="Heading2"/>
       </w:pPr>
-      <w:bookmarkStart w:id="18" w:name="_Toc372973696"/>
+      <w:bookmarkStart w:id="25" w:name="_Toc419700602"/>
       <w:r>
         <w:t>ETW Event Methods Constraints</w:t>
       </w:r>
-      <w:bookmarkEnd w:id="18"/>
+      <w:bookmarkEnd w:id="25"/>
     </w:p>
     <w:p>
       <w:r>
@@ -10497,7 +11167,6 @@
         <w:rPr>
           <w:highlight w:val="white"/>
         </w:rPr>
-        <w:lastRenderedPageBreak/>
         <w:t>[</w:t>
       </w:r>
       <w:r>
@@ -10633,11 +11302,11 @@
       <w:pPr>
         <w:pStyle w:val="Heading2"/>
       </w:pPr>
-      <w:bookmarkStart w:id="19" w:name="_Toc372973697"/>
+      <w:bookmarkStart w:id="26" w:name="_Toc419700603"/>
       <w:r>
         <w:t>ETW Transfer Event Methods Constraints</w:t>
       </w:r>
-      <w:bookmarkEnd w:id="19"/>
+      <w:bookmarkEnd w:id="26"/>
     </w:p>
     <w:p>
       <w:r>
@@ -11706,11 +12375,11 @@
       <w:pPr>
         <w:pStyle w:val="Heading1"/>
       </w:pPr>
-      <w:bookmarkStart w:id="20" w:name="_Toc372973698"/>
+      <w:bookmarkStart w:id="27" w:name="_Toc419700604"/>
       <w:r>
         <w:t>EventSource Versions</w:t>
       </w:r>
-      <w:bookmarkEnd w:id="20"/>
+      <w:bookmarkEnd w:id="27"/>
     </w:p>
     <w:p>
       <w:r>
@@ -11719,7 +12388,6 @@
     </w:p>
     <w:p>
       <w:r>
-        <w:lastRenderedPageBreak/>
         <w:t>Version 4.5.1 of the framework delivers an improved class with support for additional features, the most significant being support for activity tracing and better diagnostics for tracing failures.</w:t>
       </w:r>
     </w:p>
@@ -11748,11 +12416,11 @@
       <w:pPr>
         <w:pStyle w:val="Heading1"/>
       </w:pPr>
-      <w:bookmarkStart w:id="21" w:name="_Toc372973699"/>
+      <w:bookmarkStart w:id="28" w:name="_Toc419700605"/>
       <w:r>
         <w:t>Glossary</w:t>
       </w:r>
-      <w:bookmarkEnd w:id="21"/>
+      <w:bookmarkEnd w:id="28"/>
     </w:p>
     <w:p>
       <w:r>
@@ -12078,11 +12746,11 @@
       <w:pPr>
         <w:pStyle w:val="Heading1"/>
       </w:pPr>
-      <w:bookmarkStart w:id="22" w:name="_Toc372973700"/>
+      <w:bookmarkStart w:id="29" w:name="_Toc419700606"/>
       <w:r>
         <w:t>Resources</w:t>
       </w:r>
-      <w:bookmarkEnd w:id="22"/>
+      <w:bookmarkEnd w:id="29"/>
     </w:p>
     <w:p>
       <w:pPr>
@@ -12152,7 +12820,7 @@
 
 <file path=word/numbering.xml><?xml version="1.0" encoding="utf-8"?>
 <w:numbering xmlns:wpc="http://schemas.microsoft.com/office/word/2010/wordprocessingCanvas" xmlns:mc="http://schemas.openxmlformats.org/markup-compatibility/2006" xmlns:o="urn:schemas-microsoft-com:office:office" xmlns:r="http://schemas.openxmlformats.org/officeDocument/2006/relationships" xmlns:m="http://schemas.openxmlformats.org/officeDocument/2006/math" xmlns:v="urn:schemas-microsoft-com:vml" xmlns:wp14="http://schemas.microsoft.com/office/word/2010/wordprocessingDrawing" xmlns:wp="http://schemas.openxmlformats.org/drawingml/2006/wordprocessingDrawing" xmlns:w10="urn:schemas-microsoft-com:office:word" xmlns:w="http://schemas.openxmlformats.org/wordprocessingml/2006/main" xmlns:w14="http://schemas.microsoft.com/office/word/2010/wordml" xmlns:w15="http://schemas.microsoft.com/office/word/2012/wordml" xmlns:wpg="http://schemas.microsoft.com/office/word/2010/wordprocessingGroup" xmlns:wpi="http://schemas.microsoft.com/office/word/2010/wordprocessingInk" xmlns:wne="http://schemas.microsoft.com/office/word/2006/wordml" xmlns:wps="http://schemas.microsoft.com/office/word/2010/wordprocessingShape" mc:Ignorable="w14 w15 wp14">
-  <w:abstractNum w:abstractNumId="0">
+  <w:abstractNum w:abstractNumId="0" w15:restartNumberingAfterBreak="0">
     <w:nsid w:val="015012E2"/>
     <w:multiLevelType w:val="hybridMultilevel"/>
     <w:tmpl w:val="935CAEE2"/>
@@ -12264,7 +12932,7 @@
       </w:rPr>
     </w:lvl>
   </w:abstractNum>
-  <w:abstractNum w:abstractNumId="1">
+  <w:abstractNum w:abstractNumId="1" w15:restartNumberingAfterBreak="0">
     <w:nsid w:val="0D59323A"/>
     <w:multiLevelType w:val="hybridMultilevel"/>
     <w:tmpl w:val="2E82B9AE"/>
@@ -12350,7 +13018,120 @@
       </w:pPr>
     </w:lvl>
   </w:abstractNum>
-  <w:abstractNum w:abstractNumId="2">
+  <w:abstractNum w:abstractNumId="2" w15:restartNumberingAfterBreak="0">
+    <w:nsid w:val="18A116D8"/>
+    <w:multiLevelType w:val="hybridMultilevel"/>
+    <w:tmpl w:val="31A29260"/>
+    <w:lvl w:ilvl="0" w:tplc="0409000F">
+      <w:start w:val="1"/>
+      <w:numFmt w:val="decimal"/>
+      <w:lvlText w:val="%1."/>
+      <w:lvlJc w:val="left"/>
+      <w:pPr>
+        <w:ind w:left="720" w:hanging="360"/>
+      </w:pPr>
+      <w:rPr>
+        <w:rFonts w:hint="default"/>
+      </w:rPr>
+    </w:lvl>
+    <w:lvl w:ilvl="1" w:tplc="04090003" w:tentative="1">
+      <w:start w:val="1"/>
+      <w:numFmt w:val="bullet"/>
+      <w:lvlText w:val="o"/>
+      <w:lvlJc w:val="left"/>
+      <w:pPr>
+        <w:ind w:left="1440" w:hanging="360"/>
+      </w:pPr>
+      <w:rPr>
+        <w:rFonts w:ascii="Courier New" w:hAnsi="Courier New" w:cs="Courier New" w:hint="default"/>
+      </w:rPr>
+    </w:lvl>
+    <w:lvl w:ilvl="2" w:tplc="04090005" w:tentative="1">
+      <w:start w:val="1"/>
+      <w:numFmt w:val="bullet"/>
+      <w:lvlText w:val=""/>
+      <w:lvlJc w:val="left"/>
+      <w:pPr>
+        <w:ind w:left="2160" w:hanging="360"/>
+      </w:pPr>
+      <w:rPr>
+        <w:rFonts w:ascii="Wingdings" w:hAnsi="Wingdings" w:hint="default"/>
+      </w:rPr>
+    </w:lvl>
+    <w:lvl w:ilvl="3" w:tplc="04090001" w:tentative="1">
+      <w:start w:val="1"/>
+      <w:numFmt w:val="bullet"/>
+      <w:lvlText w:val=""/>
+      <w:lvlJc w:val="left"/>
+      <w:pPr>
+        <w:ind w:left="2880" w:hanging="360"/>
+      </w:pPr>
+      <w:rPr>
+        <w:rFonts w:ascii="Symbol" w:hAnsi="Symbol" w:hint="default"/>
+      </w:rPr>
+    </w:lvl>
+    <w:lvl w:ilvl="4" w:tplc="04090003" w:tentative="1">
+      <w:start w:val="1"/>
+      <w:numFmt w:val="bullet"/>
+      <w:lvlText w:val="o"/>
+      <w:lvlJc w:val="left"/>
+      <w:pPr>
+        <w:ind w:left="3600" w:hanging="360"/>
+      </w:pPr>
+      <w:rPr>
+        <w:rFonts w:ascii="Courier New" w:hAnsi="Courier New" w:cs="Courier New" w:hint="default"/>
+      </w:rPr>
+    </w:lvl>
+    <w:lvl w:ilvl="5" w:tplc="04090005" w:tentative="1">
+      <w:start w:val="1"/>
+      <w:numFmt w:val="bullet"/>
+      <w:lvlText w:val=""/>
+      <w:lvlJc w:val="left"/>
+      <w:pPr>
+        <w:ind w:left="4320" w:hanging="360"/>
+      </w:pPr>
+      <w:rPr>
+        <w:rFonts w:ascii="Wingdings" w:hAnsi="Wingdings" w:hint="default"/>
+      </w:rPr>
+    </w:lvl>
+    <w:lvl w:ilvl="6" w:tplc="04090001" w:tentative="1">
+      <w:start w:val="1"/>
+      <w:numFmt w:val="bullet"/>
+      <w:lvlText w:val=""/>
+      <w:lvlJc w:val="left"/>
+      <w:pPr>
+        <w:ind w:left="5040" w:hanging="360"/>
+      </w:pPr>
+      <w:rPr>
+        <w:rFonts w:ascii="Symbol" w:hAnsi="Symbol" w:hint="default"/>
+      </w:rPr>
+    </w:lvl>
+    <w:lvl w:ilvl="7" w:tplc="04090003" w:tentative="1">
+      <w:start w:val="1"/>
+      <w:numFmt w:val="bullet"/>
+      <w:lvlText w:val="o"/>
+      <w:lvlJc w:val="left"/>
+      <w:pPr>
+        <w:ind w:left="5760" w:hanging="360"/>
+      </w:pPr>
+      <w:rPr>
+        <w:rFonts w:ascii="Courier New" w:hAnsi="Courier New" w:cs="Courier New" w:hint="default"/>
+      </w:rPr>
+    </w:lvl>
+    <w:lvl w:ilvl="8" w:tplc="04090005" w:tentative="1">
+      <w:start w:val="1"/>
+      <w:numFmt w:val="bullet"/>
+      <w:lvlText w:val=""/>
+      <w:lvlJc w:val="left"/>
+      <w:pPr>
+        <w:ind w:left="6480" w:hanging="360"/>
+      </w:pPr>
+      <w:rPr>
+        <w:rFonts w:ascii="Wingdings" w:hAnsi="Wingdings" w:hint="default"/>
+      </w:rPr>
+    </w:lvl>
+  </w:abstractNum>
+  <w:abstractNum w:abstractNumId="3" w15:restartNumberingAfterBreak="0">
     <w:nsid w:val="18D13DBB"/>
     <w:multiLevelType w:val="hybridMultilevel"/>
     <w:tmpl w:val="BA2A72F6"/>
@@ -12436,7 +13217,7 @@
       </w:pPr>
     </w:lvl>
   </w:abstractNum>
-  <w:abstractNum w:abstractNumId="3">
+  <w:abstractNum w:abstractNumId="4" w15:restartNumberingAfterBreak="0">
     <w:nsid w:val="1BF70325"/>
     <w:multiLevelType w:val="hybridMultilevel"/>
     <w:tmpl w:val="9096630E"/>
@@ -12522,7 +13303,7 @@
       </w:pPr>
     </w:lvl>
   </w:abstractNum>
-  <w:abstractNum w:abstractNumId="4">
+  <w:abstractNum w:abstractNumId="5" w15:restartNumberingAfterBreak="0">
     <w:nsid w:val="29AD0419"/>
     <w:multiLevelType w:val="hybridMultilevel"/>
     <w:tmpl w:val="C686A06C"/>
@@ -12635,7 +13416,7 @@
       </w:rPr>
     </w:lvl>
   </w:abstractNum>
-  <w:abstractNum w:abstractNumId="5">
+  <w:abstractNum w:abstractNumId="6" w15:restartNumberingAfterBreak="0">
     <w:nsid w:val="2E29204D"/>
     <w:multiLevelType w:val="hybridMultilevel"/>
     <w:tmpl w:val="AEF6950A"/>
@@ -12721,7 +13502,7 @@
       </w:pPr>
     </w:lvl>
   </w:abstractNum>
-  <w:abstractNum w:abstractNumId="6">
+  <w:abstractNum w:abstractNumId="7" w15:restartNumberingAfterBreak="0">
     <w:nsid w:val="302C5402"/>
     <w:multiLevelType w:val="hybridMultilevel"/>
     <w:tmpl w:val="11FAF454"/>
@@ -12810,7 +13591,7 @@
       </w:pPr>
     </w:lvl>
   </w:abstractNum>
-  <w:abstractNum w:abstractNumId="7">
+  <w:abstractNum w:abstractNumId="8" w15:restartNumberingAfterBreak="0">
     <w:nsid w:val="30AF6BA9"/>
     <w:multiLevelType w:val="hybridMultilevel"/>
     <w:tmpl w:val="E65603D4"/>
@@ -12899,7 +13680,7 @@
       </w:pPr>
     </w:lvl>
   </w:abstractNum>
-  <w:abstractNum w:abstractNumId="8">
+  <w:abstractNum w:abstractNumId="9" w15:restartNumberingAfterBreak="0">
     <w:nsid w:val="323A2605"/>
     <w:multiLevelType w:val="hybridMultilevel"/>
     <w:tmpl w:val="6C520778"/>
@@ -12988,7 +13769,7 @@
       </w:pPr>
     </w:lvl>
   </w:abstractNum>
-  <w:abstractNum w:abstractNumId="9">
+  <w:abstractNum w:abstractNumId="10" w15:restartNumberingAfterBreak="0">
     <w:nsid w:val="3643728F"/>
     <w:multiLevelType w:val="hybridMultilevel"/>
     <w:tmpl w:val="5A889DBC"/>
@@ -13074,7 +13855,93 @@
       </w:pPr>
     </w:lvl>
   </w:abstractNum>
-  <w:abstractNum w:abstractNumId="10">
+  <w:abstractNum w:abstractNumId="11" w15:restartNumberingAfterBreak="0">
+    <w:nsid w:val="4311156A"/>
+    <w:multiLevelType w:val="hybridMultilevel"/>
+    <w:tmpl w:val="84D6917A"/>
+    <w:lvl w:ilvl="0" w:tplc="0409000F">
+      <w:start w:val="1"/>
+      <w:numFmt w:val="decimal"/>
+      <w:lvlText w:val="%1."/>
+      <w:lvlJc w:val="left"/>
+      <w:pPr>
+        <w:ind w:left="768" w:hanging="360"/>
+      </w:pPr>
+    </w:lvl>
+    <w:lvl w:ilvl="1" w:tplc="04090019" w:tentative="1">
+      <w:start w:val="1"/>
+      <w:numFmt w:val="lowerLetter"/>
+      <w:lvlText w:val="%2."/>
+      <w:lvlJc w:val="left"/>
+      <w:pPr>
+        <w:ind w:left="1488" w:hanging="360"/>
+      </w:pPr>
+    </w:lvl>
+    <w:lvl w:ilvl="2" w:tplc="0409001B" w:tentative="1">
+      <w:start w:val="1"/>
+      <w:numFmt w:val="lowerRoman"/>
+      <w:lvlText w:val="%3."/>
+      <w:lvlJc w:val="right"/>
+      <w:pPr>
+        <w:ind w:left="2208" w:hanging="180"/>
+      </w:pPr>
+    </w:lvl>
+    <w:lvl w:ilvl="3" w:tplc="0409000F" w:tentative="1">
+      <w:start w:val="1"/>
+      <w:numFmt w:val="decimal"/>
+      <w:lvlText w:val="%4."/>
+      <w:lvlJc w:val="left"/>
+      <w:pPr>
+        <w:ind w:left="2928" w:hanging="360"/>
+      </w:pPr>
+    </w:lvl>
+    <w:lvl w:ilvl="4" w:tplc="04090019" w:tentative="1">
+      <w:start w:val="1"/>
+      <w:numFmt w:val="lowerLetter"/>
+      <w:lvlText w:val="%5."/>
+      <w:lvlJc w:val="left"/>
+      <w:pPr>
+        <w:ind w:left="3648" w:hanging="360"/>
+      </w:pPr>
+    </w:lvl>
+    <w:lvl w:ilvl="5" w:tplc="0409001B" w:tentative="1">
+      <w:start w:val="1"/>
+      <w:numFmt w:val="lowerRoman"/>
+      <w:lvlText w:val="%6."/>
+      <w:lvlJc w:val="right"/>
+      <w:pPr>
+        <w:ind w:left="4368" w:hanging="180"/>
+      </w:pPr>
+    </w:lvl>
+    <w:lvl w:ilvl="6" w:tplc="0409000F" w:tentative="1">
+      <w:start w:val="1"/>
+      <w:numFmt w:val="decimal"/>
+      <w:lvlText w:val="%7."/>
+      <w:lvlJc w:val="left"/>
+      <w:pPr>
+        <w:ind w:left="5088" w:hanging="360"/>
+      </w:pPr>
+    </w:lvl>
+    <w:lvl w:ilvl="7" w:tplc="04090019" w:tentative="1">
+      <w:start w:val="1"/>
+      <w:numFmt w:val="lowerLetter"/>
+      <w:lvlText w:val="%8."/>
+      <w:lvlJc w:val="left"/>
+      <w:pPr>
+        <w:ind w:left="5808" w:hanging="360"/>
+      </w:pPr>
+    </w:lvl>
+    <w:lvl w:ilvl="8" w:tplc="0409001B" w:tentative="1">
+      <w:start w:val="1"/>
+      <w:numFmt w:val="lowerRoman"/>
+      <w:lvlText w:val="%9."/>
+      <w:lvlJc w:val="right"/>
+      <w:pPr>
+        <w:ind w:left="6528" w:hanging="180"/>
+      </w:pPr>
+    </w:lvl>
+  </w:abstractNum>
+  <w:abstractNum w:abstractNumId="12" w15:restartNumberingAfterBreak="0">
     <w:nsid w:val="439310DC"/>
     <w:multiLevelType w:val="hybridMultilevel"/>
     <w:tmpl w:val="FE60409C"/>
@@ -13163,7 +14030,7 @@
       </w:pPr>
     </w:lvl>
   </w:abstractNum>
-  <w:abstractNum w:abstractNumId="11">
+  <w:abstractNum w:abstractNumId="13" w15:restartNumberingAfterBreak="0">
     <w:nsid w:val="441111D0"/>
     <w:multiLevelType w:val="hybridMultilevel"/>
     <w:tmpl w:val="FB1059F0"/>
@@ -13252,7 +14119,7 @@
       </w:pPr>
     </w:lvl>
   </w:abstractNum>
-  <w:abstractNum w:abstractNumId="12">
+  <w:abstractNum w:abstractNumId="14" w15:restartNumberingAfterBreak="0">
     <w:nsid w:val="45BC10F7"/>
     <w:multiLevelType w:val="hybridMultilevel"/>
     <w:tmpl w:val="D8C69EDE"/>
@@ -13341,7 +14208,7 @@
       </w:pPr>
     </w:lvl>
   </w:abstractNum>
-  <w:abstractNum w:abstractNumId="13">
+  <w:abstractNum w:abstractNumId="15" w15:restartNumberingAfterBreak="0">
     <w:nsid w:val="4854106E"/>
     <w:multiLevelType w:val="hybridMultilevel"/>
     <w:tmpl w:val="1408FE38"/>
@@ -13427,7 +14294,7 @@
       </w:pPr>
     </w:lvl>
   </w:abstractNum>
-  <w:abstractNum w:abstractNumId="14">
+  <w:abstractNum w:abstractNumId="16" w15:restartNumberingAfterBreak="0">
     <w:nsid w:val="544A6DBB"/>
     <w:multiLevelType w:val="hybridMultilevel"/>
     <w:tmpl w:val="A77A924C"/>
@@ -13516,7 +14383,7 @@
       </w:pPr>
     </w:lvl>
   </w:abstractNum>
-  <w:abstractNum w:abstractNumId="15">
+  <w:abstractNum w:abstractNumId="17" w15:restartNumberingAfterBreak="0">
     <w:nsid w:val="552B0CA1"/>
     <w:multiLevelType w:val="hybridMultilevel"/>
     <w:tmpl w:val="11FAF454"/>
@@ -13605,7 +14472,7 @@
       </w:pPr>
     </w:lvl>
   </w:abstractNum>
-  <w:abstractNum w:abstractNumId="16">
+  <w:abstractNum w:abstractNumId="18" w15:restartNumberingAfterBreak="0">
     <w:nsid w:val="5A2624EA"/>
     <w:multiLevelType w:val="hybridMultilevel"/>
     <w:tmpl w:val="A4F283EC"/>
@@ -13718,7 +14585,7 @@
       </w:rPr>
     </w:lvl>
   </w:abstractNum>
-  <w:abstractNum w:abstractNumId="17">
+  <w:abstractNum w:abstractNumId="19" w15:restartNumberingAfterBreak="0">
     <w:nsid w:val="5C21350B"/>
     <w:multiLevelType w:val="hybridMultilevel"/>
     <w:tmpl w:val="542A38F4"/>
@@ -13804,7 +14671,7 @@
       </w:pPr>
     </w:lvl>
   </w:abstractNum>
-  <w:abstractNum w:abstractNumId="18">
+  <w:abstractNum w:abstractNumId="20" w15:restartNumberingAfterBreak="0">
     <w:nsid w:val="6296624E"/>
     <w:multiLevelType w:val="hybridMultilevel"/>
     <w:tmpl w:val="5156A526"/>
@@ -13890,7 +14757,7 @@
       </w:pPr>
     </w:lvl>
   </w:abstractNum>
-  <w:abstractNum w:abstractNumId="19">
+  <w:abstractNum w:abstractNumId="21" w15:restartNumberingAfterBreak="0">
     <w:nsid w:val="6B5F6A0D"/>
     <w:multiLevelType w:val="hybridMultilevel"/>
     <w:tmpl w:val="936E5576"/>
@@ -13976,7 +14843,7 @@
       </w:pPr>
     </w:lvl>
   </w:abstractNum>
-  <w:abstractNum w:abstractNumId="20">
+  <w:abstractNum w:abstractNumId="22" w15:restartNumberingAfterBreak="0">
     <w:nsid w:val="758A77E0"/>
     <w:multiLevelType w:val="hybridMultilevel"/>
     <w:tmpl w:val="17D8030C"/>
@@ -14089,7 +14956,7 @@
       </w:rPr>
     </w:lvl>
   </w:abstractNum>
-  <w:abstractNum w:abstractNumId="21">
+  <w:abstractNum w:abstractNumId="23" w15:restartNumberingAfterBreak="0">
     <w:nsid w:val="77CE6095"/>
     <w:multiLevelType w:val="hybridMultilevel"/>
     <w:tmpl w:val="5D1C5E88"/>
@@ -14178,20 +15045,133 @@
       </w:pPr>
     </w:lvl>
   </w:abstractNum>
+  <w:abstractNum w:abstractNumId="24" w15:restartNumberingAfterBreak="0">
+    <w:nsid w:val="79936074"/>
+    <w:multiLevelType w:val="hybridMultilevel"/>
+    <w:tmpl w:val="11D69146"/>
+    <w:lvl w:ilvl="0" w:tplc="04090001">
+      <w:start w:val="1"/>
+      <w:numFmt w:val="bullet"/>
+      <w:lvlText w:val=""/>
+      <w:lvlJc w:val="left"/>
+      <w:pPr>
+        <w:ind w:left="720" w:hanging="360"/>
+      </w:pPr>
+      <w:rPr>
+        <w:rFonts w:ascii="Symbol" w:hAnsi="Symbol" w:hint="default"/>
+      </w:rPr>
+    </w:lvl>
+    <w:lvl w:ilvl="1" w:tplc="04090003" w:tentative="1">
+      <w:start w:val="1"/>
+      <w:numFmt w:val="bullet"/>
+      <w:lvlText w:val="o"/>
+      <w:lvlJc w:val="left"/>
+      <w:pPr>
+        <w:ind w:left="1440" w:hanging="360"/>
+      </w:pPr>
+      <w:rPr>
+        <w:rFonts w:ascii="Courier New" w:hAnsi="Courier New" w:cs="Courier New" w:hint="default"/>
+      </w:rPr>
+    </w:lvl>
+    <w:lvl w:ilvl="2" w:tplc="04090005" w:tentative="1">
+      <w:start w:val="1"/>
+      <w:numFmt w:val="bullet"/>
+      <w:lvlText w:val=""/>
+      <w:lvlJc w:val="left"/>
+      <w:pPr>
+        <w:ind w:left="2160" w:hanging="360"/>
+      </w:pPr>
+      <w:rPr>
+        <w:rFonts w:ascii="Wingdings" w:hAnsi="Wingdings" w:hint="default"/>
+      </w:rPr>
+    </w:lvl>
+    <w:lvl w:ilvl="3" w:tplc="04090001" w:tentative="1">
+      <w:start w:val="1"/>
+      <w:numFmt w:val="bullet"/>
+      <w:lvlText w:val=""/>
+      <w:lvlJc w:val="left"/>
+      <w:pPr>
+        <w:ind w:left="2880" w:hanging="360"/>
+      </w:pPr>
+      <w:rPr>
+        <w:rFonts w:ascii="Symbol" w:hAnsi="Symbol" w:hint="default"/>
+      </w:rPr>
+    </w:lvl>
+    <w:lvl w:ilvl="4" w:tplc="04090003" w:tentative="1">
+      <w:start w:val="1"/>
+      <w:numFmt w:val="bullet"/>
+      <w:lvlText w:val="o"/>
+      <w:lvlJc w:val="left"/>
+      <w:pPr>
+        <w:ind w:left="3600" w:hanging="360"/>
+      </w:pPr>
+      <w:rPr>
+        <w:rFonts w:ascii="Courier New" w:hAnsi="Courier New" w:cs="Courier New" w:hint="default"/>
+      </w:rPr>
+    </w:lvl>
+    <w:lvl w:ilvl="5" w:tplc="04090005" w:tentative="1">
+      <w:start w:val="1"/>
+      <w:numFmt w:val="bullet"/>
+      <w:lvlText w:val=""/>
+      <w:lvlJc w:val="left"/>
+      <w:pPr>
+        <w:ind w:left="4320" w:hanging="360"/>
+      </w:pPr>
+      <w:rPr>
+        <w:rFonts w:ascii="Wingdings" w:hAnsi="Wingdings" w:hint="default"/>
+      </w:rPr>
+    </w:lvl>
+    <w:lvl w:ilvl="6" w:tplc="04090001" w:tentative="1">
+      <w:start w:val="1"/>
+      <w:numFmt w:val="bullet"/>
+      <w:lvlText w:val=""/>
+      <w:lvlJc w:val="left"/>
+      <w:pPr>
+        <w:ind w:left="5040" w:hanging="360"/>
+      </w:pPr>
+      <w:rPr>
+        <w:rFonts w:ascii="Symbol" w:hAnsi="Symbol" w:hint="default"/>
+      </w:rPr>
+    </w:lvl>
+    <w:lvl w:ilvl="7" w:tplc="04090003" w:tentative="1">
+      <w:start w:val="1"/>
+      <w:numFmt w:val="bullet"/>
+      <w:lvlText w:val="o"/>
+      <w:lvlJc w:val="left"/>
+      <w:pPr>
+        <w:ind w:left="5760" w:hanging="360"/>
+      </w:pPr>
+      <w:rPr>
+        <w:rFonts w:ascii="Courier New" w:hAnsi="Courier New" w:cs="Courier New" w:hint="default"/>
+      </w:rPr>
+    </w:lvl>
+    <w:lvl w:ilvl="8" w:tplc="04090005" w:tentative="1">
+      <w:start w:val="1"/>
+      <w:numFmt w:val="bullet"/>
+      <w:lvlText w:val=""/>
+      <w:lvlJc w:val="left"/>
+      <w:pPr>
+        <w:ind w:left="6480" w:hanging="360"/>
+      </w:pPr>
+      <w:rPr>
+        <w:rFonts w:ascii="Wingdings" w:hAnsi="Wingdings" w:hint="default"/>
+      </w:rPr>
+    </w:lvl>
+  </w:abstractNum>
   <w:num w:numId="1">
-    <w:abstractNumId w:val="6"/>
+    <w:abstractNumId w:val="7"/>
   </w:num>
   <w:num w:numId="2">
-    <w:abstractNumId w:val="11"/>
+    <w:abstractNumId w:val="13"/>
   </w:num>
   <w:num w:numId="3">
-    <w:abstractNumId w:val="4"/>
+    <w:abstractNumId w:val="5"/>
   </w:num>
   <w:num w:numId="4">
     <w:abstractNumId w:val="0"/>
   </w:num>
   <w:num w:numId="5">
-    <w:abstractNumId w:val="13"/>
+    <w:abstractNumId w:val="15"/>
     <w:lvlOverride w:ilvl="0">
       <w:startOverride w:val="1"/>
     </w:lvlOverride>
@@ -14221,7 +15201,7 @@
     </w:lvlOverride>
   </w:num>
   <w:num w:numId="6">
-    <w:abstractNumId w:val="5"/>
+    <w:abstractNumId w:val="6"/>
     <w:lvlOverride w:ilvl="0">
       <w:startOverride w:val="1"/>
     </w:lvlOverride>
@@ -14251,13 +15231,13 @@
     </w:lvlOverride>
   </w:num>
   <w:num w:numId="7">
-    <w:abstractNumId w:val="12"/>
+    <w:abstractNumId w:val="14"/>
   </w:num>
   <w:num w:numId="8">
-    <w:abstractNumId w:val="20"/>
+    <w:abstractNumId w:val="22"/>
   </w:num>
   <w:num w:numId="9">
-    <w:abstractNumId w:val="18"/>
+    <w:abstractNumId w:val="20"/>
     <w:lvlOverride w:ilvl="0">
       <w:startOverride w:val="1"/>
     </w:lvlOverride>
@@ -14287,7 +15267,7 @@
     </w:lvlOverride>
   </w:num>
   <w:num w:numId="10">
-    <w:abstractNumId w:val="17"/>
+    <w:abstractNumId w:val="19"/>
     <w:lvlOverride w:ilvl="0">
       <w:startOverride w:val="1"/>
     </w:lvlOverride>
@@ -14317,43 +15297,52 @@
     </w:lvlOverride>
   </w:num>
   <w:num w:numId="11">
-    <w:abstractNumId w:val="21"/>
+    <w:abstractNumId w:val="23"/>
   </w:num>
   <w:num w:numId="12">
-    <w:abstractNumId w:val="14"/>
+    <w:abstractNumId w:val="16"/>
   </w:num>
   <w:num w:numId="13">
-    <w:abstractNumId w:val="5"/>
+    <w:abstractNumId w:val="6"/>
   </w:num>
   <w:num w:numId="14">
-    <w:abstractNumId w:val="15"/>
+    <w:abstractNumId w:val="17"/>
   </w:num>
   <w:num w:numId="15">
-    <w:abstractNumId w:val="8"/>
+    <w:abstractNumId w:val="9"/>
   </w:num>
   <w:num w:numId="16">
-    <w:abstractNumId w:val="2"/>
+    <w:abstractNumId w:val="3"/>
   </w:num>
   <w:num w:numId="17">
-    <w:abstractNumId w:val="16"/>
+    <w:abstractNumId w:val="18"/>
   </w:num>
   <w:num w:numId="18">
     <w:abstractNumId w:val="1"/>
   </w:num>
   <w:num w:numId="19">
-    <w:abstractNumId w:val="19"/>
+    <w:abstractNumId w:val="21"/>
   </w:num>
   <w:num w:numId="20">
-    <w:abstractNumId w:val="3"/>
+    <w:abstractNumId w:val="4"/>
   </w:num>
   <w:num w:numId="21">
-    <w:abstractNumId w:val="9"/>
+    <w:abstractNumId w:val="10"/>
   </w:num>
   <w:num w:numId="22">
-    <w:abstractNumId w:val="10"/>
+    <w:abstractNumId w:val="12"/>
   </w:num>
   <w:num w:numId="23">
-    <w:abstractNumId w:val="7"/>
+    <w:abstractNumId w:val="8"/>
+  </w:num>
+  <w:num w:numId="24">
+    <w:abstractNumId w:val="24"/>
+  </w:num>
+  <w:num w:numId="25">
+    <w:abstractNumId w:val="2"/>
+  </w:num>
+  <w:num w:numId="26">
+    <w:abstractNumId w:val="11"/>
   </w:num>
 </w:numbering>
 </file>
@@ -15007,6 +15996,19 @@
       <w:szCs w:val="24"/>
     </w:rPr>
   </w:style>
+  <w:style w:type="paragraph" w:styleId="TOC3">
+    <w:name w:val="toc 3"/>
+    <w:basedOn w:val="Normal"/>
+    <w:next w:val="Normal"/>
+    <w:autoRedefine/>
+    <w:uiPriority w:val="39"/>
+    <w:unhideWhenUsed/>
+    <w:rsid w:val="008D46BF"/>
+    <w:pPr>
+      <w:spacing w:after="100"/>
+      <w:ind w:left="440"/>
+    </w:pPr>
+  </w:style>
 </w:styles>
 </file>
 
@@ -15272,12 +16274,9 @@
 </file>
 
 <file path=customXml/item1.xml><?xml version="1.0" encoding="utf-8"?>
-<?mso-contentType ?>
-<FormTemplates xmlns="http://schemas.microsoft.com/sharepoint/v3/contenttype/forms">
-  <Display>DocumentLibraryForm</Display>
-  <Edit>DocumentLibraryForm</Edit>
-  <New>DocumentLibraryForm</New>
-</FormTemplates>
+<p:properties xmlns:p="http://schemas.microsoft.com/office/2006/metadata/properties" xmlns:xsi="http://www.w3.org/2001/XMLSchema-instance" xmlns:pc="http://schemas.microsoft.com/office/infopath/2007/PartnerControls">
+  <documentManagement/>
+</p:properties>
 </file>
 
 <file path=customXml/item2.xml><?xml version="1.0" encoding="utf-8"?>
@@ -15395,9 +16394,12 @@
 </file>
 
 <file path=customXml/item3.xml><?xml version="1.0" encoding="utf-8"?>
-<p:properties xmlns:p="http://schemas.microsoft.com/office/2006/metadata/properties" xmlns:xsi="http://www.w3.org/2001/XMLSchema-instance" xmlns:pc="http://schemas.microsoft.com/office/infopath/2007/PartnerControls">
-  <documentManagement/>
-</p:properties>
+<?mso-contentType ?>
+<FormTemplates xmlns="http://schemas.microsoft.com/sharepoint/v3/contenttype/forms">
+  <Display>DocumentLibraryForm</Display>
+  <Edit>DocumentLibraryForm</Edit>
+  <New>DocumentLibraryForm</New>
+</FormTemplates>
 </file>
 
 <file path=customXml/item4.xml><?xml version="1.0" encoding="utf-8"?>
@@ -15405,9 +16407,10 @@
 </file>
 
 <file path=customXml/itemProps1.xml><?xml version="1.0" encoding="utf-8"?>
-<ds:datastoreItem xmlns:ds="http://schemas.openxmlformats.org/officeDocument/2006/customXml" ds:itemID="{B4C39B7D-F296-4DD2-BAF0-5E781B0BC509}">
+<ds:datastoreItem xmlns:ds="http://schemas.openxmlformats.org/officeDocument/2006/customXml" ds:itemID="{B6E2ADDA-871E-441F-913A-6F6CF499E57E}">
   <ds:schemaRefs>
-    <ds:schemaRef ds:uri="http://schemas.microsoft.com/sharepoint/v3/contenttype/forms"/>
+    <ds:schemaRef ds:uri="http://schemas.microsoft.com/office/2006/metadata/properties"/>
+    <ds:schemaRef ds:uri="http://schemas.microsoft.com/office/infopath/2007/PartnerControls"/>
   </ds:schemaRefs>
 </ds:datastoreItem>
 </file>
@@ -15429,16 +16432,15 @@
 </file>
 
 <file path=customXml/itemProps3.xml><?xml version="1.0" encoding="utf-8"?>
-<ds:datastoreItem xmlns:ds="http://schemas.openxmlformats.org/officeDocument/2006/customXml" ds:itemID="{B6E2ADDA-871E-441F-913A-6F6CF499E57E}">
+<ds:datastoreItem xmlns:ds="http://schemas.openxmlformats.org/officeDocument/2006/customXml" ds:itemID="{B4C39B7D-F296-4DD2-BAF0-5E781B0BC509}">
   <ds:schemaRefs>
-    <ds:schemaRef ds:uri="http://schemas.microsoft.com/office/2006/metadata/properties"/>
-    <ds:schemaRef ds:uri="http://schemas.microsoft.com/office/infopath/2007/PartnerControls"/>
+    <ds:schemaRef ds:uri="http://schemas.microsoft.com/sharepoint/v3/contenttype/forms"/>
   </ds:schemaRefs>
 </ds:datastoreItem>
 </file>
 
 <file path=customXml/itemProps4.xml><?xml version="1.0" encoding="utf-8"?>
-<ds:datastoreItem xmlns:ds="http://schemas.openxmlformats.org/officeDocument/2006/customXml" ds:itemID="{043EEB16-DF20-44E6-A3CF-BBC94B1EBA4A}">
+<ds:datastoreItem xmlns:ds="http://schemas.openxmlformats.org/officeDocument/2006/customXml" ds:itemID="{994D7EFB-4B73-4E43-A62D-9EA39AED06B9}">
   <ds:schemaRefs>
     <ds:schemaRef ds:uri="http://schemas.openxmlformats.org/officeDocument/2006/bibliography"/>
   </ds:schemaRefs>

</xml_diff>